<commit_message>
log leves in builder now error
</commit_message>
<xml_diff>
--- a/SummaPhotoDocumentation.docx
+++ b/SummaPhotoDocumentation.docx
@@ -359,9 +359,8 @@
           <w:sz w:val="40"/>
           <w:szCs w:val="40"/>
         </w:rPr>
-        <w:t xml:space="preserve">Under the guidance of Prof. </w:t>
-      </w:r>
-      <w:proofErr w:type="spellStart"/>
+        <w:t xml:space="preserve">Under </w:t>
+      </w:r>
       <w:r>
         <w:rPr>
           <w:rFonts w:ascii="AR JULIAN" w:eastAsia="Batang" w:hAnsi="AR JULIAN"/>
@@ -370,9 +369,9 @@
           <w:sz w:val="40"/>
           <w:szCs w:val="40"/>
         </w:rPr>
-        <w:t>Lior</w:t>
-      </w:r>
-      <w:proofErr w:type="spellEnd"/>
+        <w:t xml:space="preserve">the guidance of Prof. </w:t>
+      </w:r>
+      <w:proofErr w:type="spellStart"/>
       <w:r>
         <w:rPr>
           <w:rFonts w:ascii="AR JULIAN" w:eastAsia="Batang" w:hAnsi="AR JULIAN"/>
@@ -381,8 +380,9 @@
           <w:sz w:val="40"/>
           <w:szCs w:val="40"/>
         </w:rPr>
-        <w:t xml:space="preserve"> Wolff</w:t>
-      </w:r>
+        <w:t>Lior</w:t>
+      </w:r>
+      <w:proofErr w:type="spellEnd"/>
       <w:r>
         <w:rPr>
           <w:rFonts w:ascii="AR JULIAN" w:eastAsia="Batang" w:hAnsi="AR JULIAN"/>
@@ -391,9 +391,8 @@
           <w:sz w:val="40"/>
           <w:szCs w:val="40"/>
         </w:rPr>
-        <w:t xml:space="preserve"> &amp; </w:t>
-      </w:r>
-      <w:proofErr w:type="spellStart"/>
+        <w:t xml:space="preserve"> Wolf</w:t>
+      </w:r>
       <w:r>
         <w:rPr>
           <w:rFonts w:ascii="AR JULIAN" w:eastAsia="Batang" w:hAnsi="AR JULIAN"/>
@@ -402,9 +401,9 @@
           <w:sz w:val="40"/>
           <w:szCs w:val="40"/>
         </w:rPr>
-        <w:t>Noga</w:t>
-      </w:r>
-      <w:proofErr w:type="spellEnd"/>
+        <w:t xml:space="preserve"> &amp; </w:t>
+      </w:r>
+      <w:proofErr w:type="spellStart"/>
       <w:r>
         <w:rPr>
           <w:rFonts w:ascii="AR JULIAN" w:eastAsia="Batang" w:hAnsi="AR JULIAN"/>
@@ -413,6 +412,17 @@
           <w:sz w:val="40"/>
           <w:szCs w:val="40"/>
         </w:rPr>
+        <w:t>Noga</w:t>
+      </w:r>
+      <w:proofErr w:type="spellEnd"/>
+      <w:r>
+        <w:rPr>
+          <w:rFonts w:ascii="AR JULIAN" w:eastAsia="Batang" w:hAnsi="AR JULIAN"/>
+          <w:b/>
+          <w:bCs/>
+          <w:sz w:val="40"/>
+          <w:szCs w:val="40"/>
+        </w:rPr>
         <w:t xml:space="preserve"> Levy</w:t>
       </w:r>
     </w:p>
@@ -580,8 +590,170 @@
           <w:i/>
           <w:iCs/>
         </w:rPr>
-        <w:t>re set!</w:t>
-      </w:r>
+        <w:t>re set</w:t>
+      </w:r>
+      <w:proofErr w:type="gramStart"/>
+      <w:r>
+        <w:rPr>
+          <w:i/>
+          <w:iCs/>
+        </w:rPr>
+        <w:t>!</w:t>
+      </w:r>
+      <w:r>
+        <w:rPr>
+          <w:i/>
+          <w:iCs/>
+        </w:rPr>
+        <w:t>\</w:t>
+      </w:r>
+      <w:proofErr w:type="gramEnd"/>
+    </w:p>
+    <w:p>
+      <w:pPr>
+        <w:bidi w:val="0"/>
+        <w:spacing w:line="360" w:lineRule="auto"/>
+        <w:rPr>
+          <w:i/>
+          <w:iCs/>
+        </w:rPr>
+      </w:pPr>
+      <w:r>
+        <w:rPr>
+          <w:i/>
+          <w:iCs/>
+        </w:rPr>
+        <w:t>We thought about this idea, together with</w:t>
+      </w:r>
+      <w:r>
+        <w:rPr>
+          <w:i/>
+          <w:iCs/>
+        </w:rPr>
+        <w:t xml:space="preserve"> our supervisor Prof. </w:t>
+      </w:r>
+      <w:proofErr w:type="spellStart"/>
+      <w:r>
+        <w:rPr>
+          <w:i/>
+          <w:iCs/>
+        </w:rPr>
+        <w:t>Lior</w:t>
+      </w:r>
+      <w:proofErr w:type="spellEnd"/>
+      <w:r>
+        <w:rPr>
+          <w:i/>
+          <w:iCs/>
+        </w:rPr>
+        <w:t xml:space="preserve"> Wolf.  We figure that b</w:t>
+      </w:r>
+      <w:r>
+        <w:rPr>
+          <w:i/>
+          <w:iCs/>
+        </w:rPr>
+        <w:t>ecause</w:t>
+      </w:r>
+      <w:r>
+        <w:rPr>
+          <w:i/>
+          <w:iCs/>
+        </w:rPr>
+        <w:t xml:space="preserve"> the </w:t>
+      </w:r>
+      <w:r>
+        <w:rPr>
+          <w:i/>
+          <w:iCs/>
+        </w:rPr>
+        <w:t>Photo Gallery in</w:t>
+      </w:r>
+      <w:r>
+        <w:rPr>
+          <w:i/>
+          <w:iCs/>
+        </w:rPr>
+        <w:t xml:space="preserve"> our phones is usually not well organized</w:t>
+      </w:r>
+      <w:r>
+        <w:rPr>
+          <w:i/>
+          <w:iCs/>
+        </w:rPr>
+        <w:t xml:space="preserve"> and is a long strip of photos - </w:t>
+      </w:r>
+      <w:r>
+        <w:rPr>
+          <w:i/>
+          <w:iCs/>
+        </w:rPr>
+        <w:t>it’s difficult to find the hot pictures of the day</w:t>
+      </w:r>
+      <w:r>
+        <w:rPr>
+          <w:i/>
+          <w:iCs/>
+        </w:rPr>
+        <w:t xml:space="preserve"> that really sum up your day</w:t>
+      </w:r>
+      <w:r>
+        <w:rPr>
+          <w:i/>
+          <w:iCs/>
+        </w:rPr>
+        <w:t>. And of c</w:t>
+      </w:r>
+      <w:r>
+        <w:rPr>
+          <w:i/>
+          <w:iCs/>
+        </w:rPr>
+        <w:t>o</w:t>
+      </w:r>
+      <w:r>
+        <w:rPr>
+          <w:i/>
+          <w:iCs/>
+        </w:rPr>
+        <w:t>urse, it’s always nice to remember where you take your photos….</w:t>
+      </w:r>
+      <w:r>
+        <w:rPr>
+          <w:i/>
+          <w:iCs/>
+        </w:rPr>
+        <w:t xml:space="preserve"> This is where we thought </w:t>
+      </w:r>
+      <w:proofErr w:type="spellStart"/>
+      <w:r>
+        <w:rPr>
+          <w:i/>
+          <w:iCs/>
+        </w:rPr>
+        <w:t>SummaP</w:t>
+      </w:r>
+      <w:r>
+        <w:rPr>
+          <w:i/>
+          <w:iCs/>
+        </w:rPr>
+        <w:t>hoto</w:t>
+      </w:r>
+      <w:proofErr w:type="spellEnd"/>
+      <w:r>
+        <w:rPr>
+          <w:i/>
+          <w:iCs/>
+        </w:rPr>
+        <w:t xml:space="preserve"> will come in handy.</w:t>
+      </w:r>
+    </w:p>
+    <w:p>
+      <w:pPr>
+        <w:bidi w:val="0"/>
+        <w:spacing w:line="360" w:lineRule="auto"/>
+      </w:pPr>
     </w:p>
     <w:p>
       <w:pPr>
@@ -962,6 +1134,7 @@
         <w:ind w:left="0"/>
       </w:pPr>
       <w:r>
+        <w:lastRenderedPageBreak/>
         <w:t>3. The app must “Geo-tagging” on in the phone. This option is enabled in a different manner, so please check with your vendor how to do so. The app will prompt the user</w:t>
       </w:r>
       <w:r>
@@ -999,38 +1172,467 @@
           <w:szCs w:val="36"/>
           <w:u w:val="single"/>
         </w:rPr>
-        <w:t>Flows</w:t>
-      </w:r>
-    </w:p>
-    <w:p>
-      <w:pPr>
-        <w:pStyle w:val="ListParagraph"/>
-        <w:bidi w:val="0"/>
-        <w:spacing w:line="360" w:lineRule="auto"/>
-        <w:ind w:left="0"/>
-      </w:pPr>
-      <w:r>
-        <w:lastRenderedPageBreak/>
-        <w:t xml:space="preserve">As long as </w:t>
-      </w:r>
-      <w:proofErr w:type="spellStart"/>
-      <w:r>
-        <w:t>Summaphoto</w:t>
-      </w:r>
-      <w:proofErr w:type="spellEnd"/>
-      <w:r>
-        <w:t xml:space="preserve"> is working (visible or non-visible) it listen</w:t>
-      </w:r>
-      <w:bookmarkStart w:id="0" w:name="_GoBack"/>
-      <w:bookmarkEnd w:id="0"/>
-      <w:r>
-        <w:t xml:space="preserve">s </w:t>
+        <w:t>User</w:t>
+      </w:r>
+      <w:r>
+        <w:rPr>
+          <w:rFonts w:ascii="AR JULIAN" w:hAnsi="AR JULIAN"/>
+          <w:sz w:val="36"/>
+          <w:szCs w:val="36"/>
+          <w:u w:val="single"/>
+        </w:rPr>
+        <w:t xml:space="preserve"> instructions</w:t>
+      </w:r>
+    </w:p>
+    <w:p>
+      <w:pPr>
+        <w:pStyle w:val="ListParagraph"/>
+        <w:numPr>
+          <w:ilvl w:val="0"/>
+          <w:numId w:val="19"/>
+        </w:numPr>
+        <w:bidi w:val="0"/>
+        <w:spacing w:line="360" w:lineRule="auto"/>
+      </w:pPr>
+      <w:r>
+        <w:t xml:space="preserve">In the app’s main screen choose which mode you’d like to work in. </w:t>
+      </w:r>
+      <w:r>
+        <w:rPr>
+          <w:i/>
+          <w:iCs/>
+        </w:rPr>
+        <w:t>Off</w:t>
+      </w:r>
+      <w:r>
+        <w:t xml:space="preserve"> means that the app will </w:t>
       </w:r>
       <w:r>
         <w:rPr>
           <w:b/>
           <w:bCs/>
         </w:rPr>
+        <w:t>not</w:t>
+      </w:r>
+      <w:r>
+        <w:t xml:space="preserve"> collect your live photos and will the</w:t>
+      </w:r>
+      <w:r>
+        <w:t xml:space="preserve">refore create no collage. </w:t>
+      </w:r>
+      <w:r>
+        <w:t xml:space="preserve">If you’d like the app to </w:t>
+      </w:r>
+      <w:r>
+        <w:t>collect photos and create collage, t</w:t>
+      </w:r>
+      <w:r>
+        <w:t>hen choose</w:t>
+      </w:r>
+      <w:r>
+        <w:t xml:space="preserve"> Smart of </w:t>
+      </w:r>
+      <w:r>
+        <w:t>Daily</w:t>
+      </w:r>
+      <w:r>
+        <w:t xml:space="preserve"> modes.</w:t>
+      </w:r>
+      <w:r>
+        <w:t xml:space="preserve"> </w:t>
+      </w:r>
+      <w:r>
+        <w:t>After that, choose</w:t>
+      </w:r>
+      <w:r>
+        <w:t xml:space="preserve"> the collage type you desire – Map or Blocks.</w:t>
+      </w:r>
+      <w:r>
+        <w:t xml:space="preserve"> </w:t>
+      </w:r>
+    </w:p>
+    <w:p>
+      <w:pPr>
+        <w:pStyle w:val="ListParagraph"/>
+        <w:bidi w:val="0"/>
+        <w:spacing w:line="360" w:lineRule="auto"/>
+        <w:ind w:left="2160" w:firstLine="720"/>
+      </w:pPr>
+      <w:r>
+        <w:rPr>
+          <w:noProof/>
+        </w:rPr>
+        <w:drawing>
+          <wp:inline distT="0" distB="0" distL="0" distR="0" wp14:anchorId="6FC8FB10" wp14:editId="0C54800A">
+            <wp:extent cx="2127564" cy="3546798"/>
+            <wp:effectExtent l="0" t="0" r="6350" b="0"/>
+            <wp:docPr id="7" name="Picture 7"/>
+            <wp:cNvGraphicFramePr>
+              <a:graphicFrameLocks xmlns:a="http://schemas.openxmlformats.org/drawingml/2006/main" noChangeAspect="1"/>
+            </wp:cNvGraphicFramePr>
+            <a:graphic xmlns:a="http://schemas.openxmlformats.org/drawingml/2006/main">
+              <a:graphicData uri="http://schemas.openxmlformats.org/drawingml/2006/picture">
+                <pic:pic xmlns:pic="http://schemas.openxmlformats.org/drawingml/2006/picture">
+                  <pic:nvPicPr>
+                    <pic:cNvPr id="0" name="Screenshot_2013-09-08-12-24-35.png"/>
+                    <pic:cNvPicPr/>
+                  </pic:nvPicPr>
+                  <pic:blipFill>
+                    <a:blip r:embed="rId7" cstate="print">
+                      <a:extLst>
+                        <a:ext uri="{28A0092B-C50C-407E-A947-70E740481C1C}">
+                          <a14:useLocalDpi xmlns:a14="http://schemas.microsoft.com/office/drawing/2010/main" val="0"/>
+                        </a:ext>
+                      </a:extLst>
+                    </a:blip>
+                    <a:stretch>
+                      <a:fillRect/>
+                    </a:stretch>
+                  </pic:blipFill>
+                  <pic:spPr>
+                    <a:xfrm>
+                      <a:off x="0" y="0"/>
+                      <a:ext cx="2127099" cy="3546023"/>
+                    </a:xfrm>
+                    <a:prstGeom prst="rect">
+                      <a:avLst/>
+                    </a:prstGeom>
+                  </pic:spPr>
+                </pic:pic>
+              </a:graphicData>
+            </a:graphic>
+          </wp:inline>
+        </w:drawing>
+      </w:r>
+    </w:p>
+    <w:p>
+      <w:pPr>
+        <w:pStyle w:val="ListParagraph"/>
+        <w:bidi w:val="0"/>
+        <w:spacing w:line="360" w:lineRule="auto"/>
+        <w:ind w:left="2880"/>
+      </w:pPr>
+    </w:p>
+    <w:p>
+      <w:pPr>
+        <w:pStyle w:val="ListParagraph"/>
+        <w:numPr>
+          <w:ilvl w:val="0"/>
+          <w:numId w:val="19"/>
+        </w:numPr>
+        <w:bidi w:val="0"/>
+        <w:spacing w:line="360" w:lineRule="auto"/>
+      </w:pPr>
+      <w:r>
+        <w:t>You may leave the app using the home button.</w:t>
+      </w:r>
+      <w:r>
+        <w:t xml:space="preserve"> If </w:t>
+      </w:r>
+      <w:r>
+        <w:t>you’d</w:t>
+      </w:r>
+      <w:r>
+        <w:t xml:space="preserve"> selected</w:t>
+      </w:r>
+      <w:r>
+        <w:t xml:space="preserve"> </w:t>
+      </w:r>
+      <w:r>
+        <w:t xml:space="preserve">either </w:t>
+      </w:r>
+      <w:r>
+        <w:t>Smart</w:t>
+      </w:r>
+      <w:r>
+        <w:t xml:space="preserve"> or Daily </w:t>
+      </w:r>
+      <w:r>
+        <w:t>mode, a notification reminding about the app will appear in the notification screen.</w:t>
+      </w:r>
+      <w:r>
+        <w:rPr>
+          <w:noProof/>
+        </w:rPr>
+        <w:t xml:space="preserve"> </w:t>
+      </w:r>
+    </w:p>
+    <w:p>
+      <w:pPr>
+        <w:pStyle w:val="ListParagraph"/>
+        <w:bidi w:val="0"/>
+        <w:spacing w:line="360" w:lineRule="auto"/>
+      </w:pPr>
+      <w:r>
+        <w:rPr>
+          <w:noProof/>
+        </w:rPr>
+        <w:lastRenderedPageBreak/>
+        <w:tab/>
+      </w:r>
+      <w:r>
+        <w:rPr>
+          <w:noProof/>
+        </w:rPr>
+        <w:tab/>
+      </w:r>
+      <w:r>
+        <w:rPr>
+          <w:noProof/>
+        </w:rPr>
+        <w:tab/>
+      </w:r>
+      <w:r>
+        <w:rPr>
+          <w:noProof/>
+        </w:rPr>
+        <w:drawing>
+          <wp:inline distT="0" distB="0" distL="0" distR="0" wp14:anchorId="21032B01" wp14:editId="11957D1D">
+            <wp:extent cx="2123943" cy="3539905"/>
+            <wp:effectExtent l="0" t="0" r="0" b="3810"/>
+            <wp:docPr id="8" name="Picture 8"/>
+            <wp:cNvGraphicFramePr>
+              <a:graphicFrameLocks xmlns:a="http://schemas.openxmlformats.org/drawingml/2006/main" noChangeAspect="1"/>
+            </wp:cNvGraphicFramePr>
+            <a:graphic xmlns:a="http://schemas.openxmlformats.org/drawingml/2006/main">
+              <a:graphicData uri="http://schemas.openxmlformats.org/drawingml/2006/picture">
+                <pic:pic xmlns:pic="http://schemas.openxmlformats.org/drawingml/2006/picture">
+                  <pic:nvPicPr>
+                    <pic:cNvPr id="0" name="Screenshot_2013-09-08-12-25-21.png"/>
+                    <pic:cNvPicPr/>
+                  </pic:nvPicPr>
+                  <pic:blipFill>
+                    <a:blip r:embed="rId8" cstate="print">
+                      <a:extLst>
+                        <a:ext uri="{28A0092B-C50C-407E-A947-70E740481C1C}">
+                          <a14:useLocalDpi xmlns:a14="http://schemas.microsoft.com/office/drawing/2010/main" val="0"/>
+                        </a:ext>
+                      </a:extLst>
+                    </a:blip>
+                    <a:stretch>
+                      <a:fillRect/>
+                    </a:stretch>
+                  </pic:blipFill>
+                  <pic:spPr>
+                    <a:xfrm>
+                      <a:off x="0" y="0"/>
+                      <a:ext cx="2129349" cy="3548915"/>
+                    </a:xfrm>
+                    <a:prstGeom prst="rect">
+                      <a:avLst/>
+                    </a:prstGeom>
+                  </pic:spPr>
+                </pic:pic>
+              </a:graphicData>
+            </a:graphic>
+          </wp:inline>
+        </w:drawing>
+      </w:r>
+    </w:p>
+    <w:p>
+      <w:pPr>
+        <w:pStyle w:val="ListParagraph"/>
+        <w:bidi w:val="0"/>
+        <w:spacing w:line="360" w:lineRule="auto"/>
+        <w:ind w:left="1440"/>
+      </w:pPr>
+    </w:p>
+    <w:p>
+      <w:pPr>
+        <w:pStyle w:val="ListParagraph"/>
+        <w:numPr>
+          <w:ilvl w:val="0"/>
+          <w:numId w:val="19"/>
+        </w:numPr>
+        <w:bidi w:val="0"/>
+        <w:spacing w:line="360" w:lineRule="auto"/>
+      </w:pPr>
+      <w:r>
+        <w:t>If the application created a new collage, a notification will appear</w:t>
+      </w:r>
+      <w:r>
+        <w:t xml:space="preserve"> and a ringtone will sound</w:t>
+      </w:r>
+      <w:r>
+        <w:t xml:space="preserve">. By pressing </w:t>
+      </w:r>
+      <w:r>
+        <w:t>the notification</w:t>
+      </w:r>
+      <w:r>
+        <w:t xml:space="preserve"> you will be forwarded to the gallery to view</w:t>
+      </w:r>
+      <w:r>
+        <w:t xml:space="preserve"> the collage where you can</w:t>
+      </w:r>
+      <w:r>
+        <w:t xml:space="preserve"> </w:t>
+      </w:r>
+      <w:r>
+        <w:t>even share it with your friends!</w:t>
+      </w:r>
+      <w:r>
+        <w:rPr>
+          <w:noProof/>
+        </w:rPr>
+        <w:t xml:space="preserve"> </w:t>
+      </w:r>
+    </w:p>
+    <w:p>
+      <w:pPr>
+        <w:pStyle w:val="ListParagraph"/>
+        <w:bidi w:val="0"/>
+        <w:spacing w:line="360" w:lineRule="auto"/>
+      </w:pPr>
+      <w:r>
+        <w:rPr>
+          <w:noProof/>
+        </w:rPr>
+        <w:drawing>
+          <wp:inline distT="0" distB="0" distL="0" distR="0" wp14:anchorId="41619DB7" wp14:editId="58EC4E0B">
+            <wp:extent cx="2127564" cy="3545940"/>
+            <wp:effectExtent l="0" t="0" r="6350" b="0"/>
+            <wp:docPr id="9" name="Picture 9"/>
+            <wp:cNvGraphicFramePr>
+              <a:graphicFrameLocks xmlns:a="http://schemas.openxmlformats.org/drawingml/2006/main" noChangeAspect="1"/>
+            </wp:cNvGraphicFramePr>
+            <a:graphic xmlns:a="http://schemas.openxmlformats.org/drawingml/2006/main">
+              <a:graphicData uri="http://schemas.openxmlformats.org/drawingml/2006/picture">
+                <pic:pic xmlns:pic="http://schemas.openxmlformats.org/drawingml/2006/picture">
+                  <pic:nvPicPr>
+                    <pic:cNvPr id="0" name="Screenshot_2013-09-08-15-46-42.png"/>
+                    <pic:cNvPicPr/>
+                  </pic:nvPicPr>
+                  <pic:blipFill>
+                    <a:blip r:embed="rId9" cstate="print">
+                      <a:extLst>
+                        <a:ext uri="{28A0092B-C50C-407E-A947-70E740481C1C}">
+                          <a14:useLocalDpi xmlns:a14="http://schemas.microsoft.com/office/drawing/2010/main" val="0"/>
+                        </a:ext>
+                      </a:extLst>
+                    </a:blip>
+                    <a:stretch>
+                      <a:fillRect/>
+                    </a:stretch>
+                  </pic:blipFill>
+                  <pic:spPr>
+                    <a:xfrm>
+                      <a:off x="0" y="0"/>
+                      <a:ext cx="2135318" cy="3558864"/>
+                    </a:xfrm>
+                    <a:prstGeom prst="rect">
+                      <a:avLst/>
+                    </a:prstGeom>
+                  </pic:spPr>
+                </pic:pic>
+              </a:graphicData>
+            </a:graphic>
+          </wp:inline>
+        </w:drawing>
+      </w:r>
+      <w:r>
+        <w:tab/>
+      </w:r>
+      <w:r>
+        <w:tab/>
+      </w:r>
+      <w:r>
+        <w:rPr>
+          <w:noProof/>
+        </w:rPr>
+        <w:drawing>
+          <wp:inline distT="0" distB="0" distL="0" distR="0">
+            <wp:extent cx="2118511" cy="3530852"/>
+            <wp:effectExtent l="0" t="0" r="0" b="0"/>
+            <wp:docPr id="10" name="Picture 10"/>
+            <wp:cNvGraphicFramePr>
+              <a:graphicFrameLocks xmlns:a="http://schemas.openxmlformats.org/drawingml/2006/main" noChangeAspect="1"/>
+            </wp:cNvGraphicFramePr>
+            <a:graphic xmlns:a="http://schemas.openxmlformats.org/drawingml/2006/main">
+              <a:graphicData uri="http://schemas.openxmlformats.org/drawingml/2006/picture">
+                <pic:pic xmlns:pic="http://schemas.openxmlformats.org/drawingml/2006/picture">
+                  <pic:nvPicPr>
+                    <pic:cNvPr id="0" name="Screenshot_2013-09-08-16-15-38.png"/>
+                    <pic:cNvPicPr/>
+                  </pic:nvPicPr>
+                  <pic:blipFill>
+                    <a:blip r:embed="rId10" cstate="print">
+                      <a:extLst>
+                        <a:ext uri="{28A0092B-C50C-407E-A947-70E740481C1C}">
+                          <a14:useLocalDpi xmlns:a14="http://schemas.microsoft.com/office/drawing/2010/main" val="0"/>
+                        </a:ext>
+                      </a:extLst>
+                    </a:blip>
+                    <a:stretch>
+                      <a:fillRect/>
+                    </a:stretch>
+                  </pic:blipFill>
+                  <pic:spPr>
+                    <a:xfrm>
+                      <a:off x="0" y="0"/>
+                      <a:ext cx="2126430" cy="3544050"/>
+                    </a:xfrm>
+                    <a:prstGeom prst="rect">
+                      <a:avLst/>
+                    </a:prstGeom>
+                  </pic:spPr>
+                </pic:pic>
+              </a:graphicData>
+            </a:graphic>
+          </wp:inline>
+        </w:drawing>
+      </w:r>
+    </w:p>
+    <w:p>
+      <w:pPr>
+        <w:pStyle w:val="ListParagraph"/>
+        <w:bidi w:val="0"/>
+        <w:spacing w:line="360" w:lineRule="auto"/>
+        <w:ind w:left="0"/>
+      </w:pPr>
+    </w:p>
+    <w:p>
+      <w:pPr>
+        <w:pStyle w:val="ListParagraph"/>
+        <w:bidi w:val="0"/>
+        <w:spacing w:line="360" w:lineRule="auto"/>
+        <w:ind w:left="0"/>
+        <w:rPr>
+          <w:rFonts w:ascii="AR JULIAN" w:hAnsi="AR JULIAN"/>
+          <w:sz w:val="36"/>
+          <w:szCs w:val="36"/>
+          <w:u w:val="single"/>
+        </w:rPr>
+      </w:pPr>
+      <w:r>
+        <w:rPr>
+          <w:rFonts w:ascii="AR JULIAN" w:hAnsi="AR JULIAN"/>
+          <w:sz w:val="36"/>
+          <w:szCs w:val="36"/>
+          <w:u w:val="single"/>
+        </w:rPr>
+        <w:t>Flows</w:t>
+      </w:r>
+    </w:p>
+    <w:p>
+      <w:pPr>
+        <w:pStyle w:val="ListParagraph"/>
+        <w:bidi w:val="0"/>
+        <w:spacing w:line="360" w:lineRule="auto"/>
+        <w:ind w:left="0"/>
+      </w:pPr>
+      <w:r>
+        <w:t xml:space="preserve">As long as </w:t>
+      </w:r>
+      <w:proofErr w:type="spellStart"/>
+      <w:r>
+        <w:t>Summaphoto</w:t>
+      </w:r>
+      <w:proofErr w:type="spellEnd"/>
+      <w:r>
+        <w:t xml:space="preserve"> is working (visible or non-visible) it listens </w:t>
+      </w:r>
+      <w:r>
         <w:t>online</w:t>
       </w:r>
       <w:r>
@@ -1079,6 +1681,12 @@
       <w:r>
         <w:t xml:space="preserve"> – The application divides into events and decides if a collage should be created or not.</w:t>
       </w:r>
+      <w:r>
+        <w:rPr>
+          <w:noProof/>
+        </w:rPr>
+        <w:t xml:space="preserve"> </w:t>
+      </w:r>
     </w:p>
     <w:p>
       <w:pPr>
@@ -1115,6 +1723,66 @@
       </w:pPr>
       <w:r>
         <w:rPr>
+          <w:noProof/>
+        </w:rPr>
+        <w:drawing>
+          <wp:anchor distT="0" distB="0" distL="114300" distR="114300" simplePos="0" relativeHeight="251660288" behindDoc="0" locked="0" layoutInCell="1" allowOverlap="1" wp14:anchorId="22AAAFA1" wp14:editId="09207A60">
+            <wp:simplePos x="0" y="0"/>
+            <wp:positionH relativeFrom="column">
+              <wp:posOffset>3193415</wp:posOffset>
+            </wp:positionH>
+            <wp:positionV relativeFrom="paragraph">
+              <wp:posOffset>234315</wp:posOffset>
+            </wp:positionV>
+            <wp:extent cx="3213735" cy="2643505"/>
+            <wp:effectExtent l="0" t="0" r="5715" b="4445"/>
+            <wp:wrapSquare wrapText="bothSides"/>
+            <wp:docPr id="2" name="Picture 2"/>
+            <wp:cNvGraphicFramePr>
+              <a:graphicFrameLocks xmlns:a="http://schemas.openxmlformats.org/drawingml/2006/main" noChangeAspect="1"/>
+            </wp:cNvGraphicFramePr>
+            <a:graphic xmlns:a="http://schemas.openxmlformats.org/drawingml/2006/main">
+              <a:graphicData uri="http://schemas.openxmlformats.org/drawingml/2006/picture">
+                <pic:pic xmlns:pic="http://schemas.openxmlformats.org/drawingml/2006/picture">
+                  <pic:nvPicPr>
+                    <pic:cNvPr id="0" name=""/>
+                    <pic:cNvPicPr/>
+                  </pic:nvPicPr>
+                  <pic:blipFill>
+                    <a:blip r:embed="rId11">
+                      <a:extLst>
+                        <a:ext uri="{28A0092B-C50C-407E-A947-70E740481C1C}">
+                          <a14:useLocalDpi xmlns:a14="http://schemas.microsoft.com/office/drawing/2010/main" val="0"/>
+                        </a:ext>
+                      </a:extLst>
+                    </a:blip>
+                    <a:stretch>
+                      <a:fillRect/>
+                    </a:stretch>
+                  </pic:blipFill>
+                  <pic:spPr>
+                    <a:xfrm>
+                      <a:off x="0" y="0"/>
+                      <a:ext cx="3213735" cy="2643505"/>
+                    </a:xfrm>
+                    <a:prstGeom prst="rect">
+                      <a:avLst/>
+                    </a:prstGeom>
+                  </pic:spPr>
+                </pic:pic>
+              </a:graphicData>
+            </a:graphic>
+            <wp14:sizeRelH relativeFrom="page">
+              <wp14:pctWidth>0</wp14:pctWidth>
+            </wp14:sizeRelH>
+            <wp14:sizeRelV relativeFrom="page">
+              <wp14:pctHeight>0</wp14:pctHeight>
+            </wp14:sizeRelV>
+          </wp:anchor>
+        </w:drawing>
+      </w:r>
+      <w:r>
+        <w:rPr>
           <w:b/>
           <w:bCs/>
         </w:rPr>
@@ -1132,10 +1800,22 @@
         <w:spacing w:line="360" w:lineRule="auto"/>
       </w:pPr>
       <w:r>
-        <w:t>Incoming photo is sent to Activation Manager (AM)</w:t>
-      </w:r>
-      <w:r>
-        <w:t>, but is also accumulated.</w:t>
+        <w:t xml:space="preserve">Incoming photo </w:t>
+      </w:r>
+      <w:r>
+        <w:t xml:space="preserve">from Camera Observer </w:t>
+      </w:r>
+      <w:r>
+        <w:t>is sent to Activation Manager (AM)</w:t>
+      </w:r>
+      <w:r>
+        <w:t>, but is also accumulated</w:t>
+      </w:r>
+      <w:r>
+        <w:t xml:space="preserve"> in the photo container</w:t>
+      </w:r>
+      <w:r>
+        <w:t>.</w:t>
       </w:r>
     </w:p>
     <w:p>
@@ -1354,6 +2034,7 @@
         <w:spacing w:line="360" w:lineRule="auto"/>
       </w:pPr>
       <w:r>
+        <w:lastRenderedPageBreak/>
         <w:t>An attempt to generate a collage out of these events will be created if</w:t>
       </w:r>
       <w:r>
@@ -1411,13 +2092,29 @@
         <w:spacing w:line="360" w:lineRule="auto"/>
       </w:pPr>
       <w:r>
-        <w:t xml:space="preserve">If such a template was not found, the “closest” one will be chosen, and the activation manager will be set to Dedicated Mode. This means that when a photo required to fill the “close” template will be received in the app, a collage will be created immediately again, by triggering the clustering algorithm </w:t>
-      </w:r>
-      <w:proofErr w:type="gramStart"/>
-      <w:r>
-        <w:t>an</w:t>
-      </w:r>
-      <w:proofErr w:type="gramEnd"/>
+        <w:t>If such a template was not found, the “closest” one will be chosen, and the activation manager will be set to Dedica</w:t>
+      </w:r>
+      <w:r>
+        <w:t>ted Mode. This means that when a vertical/horizontal</w:t>
+      </w:r>
+      <w:r>
+        <w:t xml:space="preserve"> photo</w:t>
+      </w:r>
+      <w:r>
+        <w:t>(s)</w:t>
+      </w:r>
+      <w:r>
+        <w:t xml:space="preserve"> required to fill the “close” template will be received in the </w:t>
+      </w:r>
+      <w:r>
+        <w:t>AM</w:t>
+      </w:r>
+      <w:r>
+        <w:t>, a collage will be created immediately again, by triggering the clustering algorithm an</w:t>
+      </w:r>
+      <w:r>
+        <w:t>d</w:t>
+      </w:r>
       <w:r>
         <w:t xml:space="preserve"> so forth.</w:t>
       </w:r>
@@ -1433,7 +2130,6 @@
         <w:spacing w:line="360" w:lineRule="auto"/>
       </w:pPr>
       <w:r>
-        <w:lastRenderedPageBreak/>
         <w:t>If all worked correctly (template filled with photos), a collage will be saved to the gallery and a notification will state that for the user.</w:t>
       </w:r>
     </w:p>
@@ -1442,6 +2138,74 @@
         <w:bidi w:val="0"/>
         <w:spacing w:line="360" w:lineRule="auto"/>
       </w:pPr>
+      <w:r>
+        <w:rPr>
+          <w:noProof/>
+        </w:rPr>
+        <w:drawing>
+          <wp:anchor distT="0" distB="0" distL="114300" distR="114300" simplePos="0" relativeHeight="251661312" behindDoc="1" locked="0" layoutInCell="1" allowOverlap="1" wp14:anchorId="5ECBCBD5" wp14:editId="4B578784">
+            <wp:simplePos x="0" y="0"/>
+            <wp:positionH relativeFrom="column">
+              <wp:posOffset>2894330</wp:posOffset>
+            </wp:positionH>
+            <wp:positionV relativeFrom="paragraph">
+              <wp:posOffset>199390</wp:posOffset>
+            </wp:positionV>
+            <wp:extent cx="3467100" cy="2599690"/>
+            <wp:effectExtent l="0" t="0" r="0" b="0"/>
+            <wp:wrapTight wrapText="bothSides">
+              <wp:wrapPolygon edited="0">
+                <wp:start x="0" y="0"/>
+                <wp:lineTo x="0" y="21368"/>
+                <wp:lineTo x="21481" y="21368"/>
+                <wp:lineTo x="21481" y="0"/>
+                <wp:lineTo x="0" y="0"/>
+              </wp:wrapPolygon>
+            </wp:wrapTight>
+            <wp:docPr id="3" name="Picture 3"/>
+            <wp:cNvGraphicFramePr>
+              <a:graphicFrameLocks xmlns:a="http://schemas.openxmlformats.org/drawingml/2006/main" noChangeAspect="1"/>
+            </wp:cNvGraphicFramePr>
+            <a:graphic xmlns:a="http://schemas.openxmlformats.org/drawingml/2006/main">
+              <a:graphicData uri="http://schemas.openxmlformats.org/drawingml/2006/picture">
+                <pic:pic xmlns:pic="http://schemas.openxmlformats.org/drawingml/2006/picture">
+                  <pic:nvPicPr>
+                    <pic:cNvPr id="0" name=""/>
+                    <pic:cNvPicPr/>
+                  </pic:nvPicPr>
+                  <pic:blipFill>
+                    <a:blip r:embed="rId12">
+                      <a:extLst>
+                        <a:ext uri="{28A0092B-C50C-407E-A947-70E740481C1C}">
+                          <a14:useLocalDpi xmlns:a14="http://schemas.microsoft.com/office/drawing/2010/main" val="0"/>
+                        </a:ext>
+                      </a:extLst>
+                    </a:blip>
+                    <a:stretch>
+                      <a:fillRect/>
+                    </a:stretch>
+                  </pic:blipFill>
+                  <pic:spPr>
+                    <a:xfrm>
+                      <a:off x="0" y="0"/>
+                      <a:ext cx="3467100" cy="2599690"/>
+                    </a:xfrm>
+                    <a:prstGeom prst="rect">
+                      <a:avLst/>
+                    </a:prstGeom>
+                  </pic:spPr>
+                </pic:pic>
+              </a:graphicData>
+            </a:graphic>
+            <wp14:sizeRelH relativeFrom="page">
+              <wp14:pctWidth>0</wp14:pctWidth>
+            </wp14:sizeRelH>
+            <wp14:sizeRelV relativeFrom="page">
+              <wp14:pctHeight>0</wp14:pctHeight>
+            </wp14:sizeRelV>
+          </wp:anchor>
+        </w:drawing>
+      </w:r>
       <w:r>
         <w:t>Scheduled Mode:</w:t>
       </w:r>
@@ -1523,43 +2287,63 @@
         </w:numPr>
         <w:bidi w:val="0"/>
         <w:spacing w:line="360" w:lineRule="auto"/>
-      </w:pPr>
-      <w:r>
-        <w:t xml:space="preserve">Clustering algorithm – </w:t>
-      </w:r>
-      <w:proofErr w:type="spellStart"/>
-      <w:r>
-        <w:t>DBScan</w:t>
-      </w:r>
-      <w:proofErr w:type="spellEnd"/>
-      <w:r>
-        <w:t>.</w:t>
-      </w:r>
-    </w:p>
-    <w:p>
-      <w:pPr>
-        <w:bidi w:val="0"/>
-        <w:spacing w:line="360" w:lineRule="auto"/>
-        <w:ind w:left="720" w:firstLine="720"/>
-      </w:pPr>
-      <w:r>
-        <w:t xml:space="preserve"> One of the cores of the application is the clustering algorithm. The program has to divide the input photos into events, in order to pick the pictures which represent different activities of the user along the day. Later on the flow, from each event will be chosen some pictures. The division of the algorithm is based on 2 dimensions: The </w:t>
-      </w:r>
-      <w:r>
         <w:rPr>
           <w:b/>
           <w:bCs/>
         </w:rPr>
-        <w:t>time</w:t>
-      </w:r>
-      <w:r>
-        <w:t xml:space="preserve"> and the </w:t>
-      </w:r>
+      </w:pPr>
       <w:r>
         <w:rPr>
           <w:b/>
           <w:bCs/>
         </w:rPr>
+        <w:t xml:space="preserve">Clustering algorithm – </w:t>
+      </w:r>
+      <w:proofErr w:type="spellStart"/>
+      <w:r>
+        <w:rPr>
+          <w:b/>
+          <w:bCs/>
+        </w:rPr>
+        <w:t>DBScan</w:t>
+      </w:r>
+      <w:proofErr w:type="spellEnd"/>
+      <w:r>
+        <w:rPr>
+          <w:b/>
+          <w:bCs/>
+        </w:rPr>
+        <w:t>.</w:t>
+      </w:r>
+    </w:p>
+    <w:p>
+      <w:pPr>
+        <w:bidi w:val="0"/>
+        <w:spacing w:line="360" w:lineRule="auto"/>
+        <w:ind w:left="720" w:firstLine="720"/>
+      </w:pPr>
+      <w:r>
+        <w:t xml:space="preserve"> One of the cores of the application is the clustering algorithm. The program has to divide the input photos into events, in order to pick the pictures which represent different activities of the user along the day. Later on the flow, from each event will be </w:t>
+      </w:r>
+      <w:r>
+        <w:lastRenderedPageBreak/>
+        <w:t xml:space="preserve">chosen some pictures. The division of the algorithm is based on 2 dimensions: The </w:t>
+      </w:r>
+      <w:r>
+        <w:rPr>
+          <w:b/>
+          <w:bCs/>
+        </w:rPr>
+        <w:t>time</w:t>
+      </w:r>
+      <w:r>
+        <w:t xml:space="preserve"> and the </w:t>
+      </w:r>
+      <w:r>
+        <w:rPr>
+          <w:b/>
+          <w:bCs/>
+        </w:rPr>
         <w:t>distance</w:t>
       </w:r>
       <w:r>
@@ -1636,11 +2420,7 @@
         <w:t>es</w:t>
       </w:r>
       <w:r>
-        <w:t xml:space="preserve"> over all </w:t>
-      </w:r>
-      <w:r>
-        <w:lastRenderedPageBreak/>
-        <w:t xml:space="preserve">points in data base, and for each one of them conclude if it has enough epsilon-distanced-neighbors (in comparison to min-number-of-points). If so, it opens a new cluster with the point and all its neighbors, and for each neighbor does the same process as described, (without opening a new cluster). </w:t>
+        <w:t xml:space="preserve"> over all points in data base, and for each one of them conclude if it has enough epsilon-distanced-neighbors (in comparison to min-number-of-points). If so, it opens a new cluster with the point and all its neighbors, and for each neighbor does the same process as described, (without opening a new cluster). </w:t>
       </w:r>
     </w:p>
     <w:p>
@@ -1660,13 +2440,9 @@
       <w:r>
         <w:t>n^2).</w:t>
       </w:r>
-    </w:p>
-    <w:p>
-      <w:pPr>
-        <w:pStyle w:val="ListParagraph"/>
-        <w:bidi w:val="0"/>
-        <w:spacing w:line="360" w:lineRule="auto"/>
-      </w:pPr>
+      <w:r>
+        <w:t xml:space="preserve"> </w:t>
+      </w:r>
       <w:r>
         <w:t xml:space="preserve">The main parameters of our implementation, as described below are: </w:t>
       </w:r>
@@ -1760,7 +2536,7 @@
       </w:r>
       <w:proofErr w:type="spellEnd"/>
       <w:r>
-        <w:t xml:space="preserve">. Another parameter we added is </w:t>
+        <w:t xml:space="preserve">. Another scenario that our algorithm deals with is set of noisy pictures: Noisy pictures are those whose cluster's size is lower than the </w:t>
       </w:r>
       <w:proofErr w:type="spellStart"/>
       <w:r>
@@ -1773,14 +2549,12 @@
           <w:sz w:val="20"/>
           <w:szCs w:val="20"/>
         </w:rPr>
-        <w:t>minNumberOfPointsInClusterForNoisyPictures</w:t>
+        <w:t>minNumberOfPointsInCluster</w:t>
       </w:r>
       <w:proofErr w:type="spellEnd"/>
       <w:r>
-        <w:t xml:space="preserve"> which is used in case where a set of points is considered very noisy (the ratio of noisy pictures of the set is more than </w:t>
-      </w:r>
-      <w:proofErr w:type="spellStart"/>
-      <w:proofErr w:type="gramStart"/>
+        <w:t>.  For such a case we added the</w:t>
+      </w:r>
       <w:r>
         <w:rPr>
           <w:rFonts w:ascii="Consolas" w:hAnsi="Consolas" w:cs="Consolas"/>
@@ -1791,6 +2565,37 @@
           <w:sz w:val="20"/>
           <w:szCs w:val="20"/>
         </w:rPr>
+        <w:t xml:space="preserve"> </w:t>
+      </w:r>
+      <w:proofErr w:type="spellStart"/>
+      <w:r>
+        <w:rPr>
+          <w:rFonts w:ascii="Consolas" w:hAnsi="Consolas" w:cs="Consolas"/>
+          <w:b/>
+          <w:bCs/>
+          <w:i/>
+          <w:iCs/>
+          <w:sz w:val="20"/>
+          <w:szCs w:val="20"/>
+        </w:rPr>
+        <w:t>minNumberOfPointsInClusterForNoisyPictures</w:t>
+      </w:r>
+      <w:proofErr w:type="spellEnd"/>
+      <w:r>
+        <w:t xml:space="preserve">, which is used in case that a set of points is considered very noisy (the ratio of noisy pictures of the set is more than </w:t>
+      </w:r>
+      <w:proofErr w:type="spellStart"/>
+      <w:proofErr w:type="gramStart"/>
+      <w:r>
+        <w:rPr>
+          <w:rFonts w:ascii="Consolas" w:hAnsi="Consolas" w:cs="Consolas"/>
+          <w:b/>
+          <w:bCs/>
+          <w:i/>
+          <w:iCs/>
+          <w:sz w:val="20"/>
+          <w:szCs w:val="20"/>
+        </w:rPr>
         <w:t>MaxRatioOfNoise</w:t>
       </w:r>
       <w:proofErr w:type="spellEnd"/>
@@ -1807,19 +2612,7 @@
       </w:r>
       <w:proofErr w:type="gramEnd"/>
       <w:r>
-        <w:t xml:space="preserve"> a case, we re-cluster the whole set with the new parameter. We assume, that some users tend to take more dense pictures, and some not</w:t>
-      </w:r>
-      <w:r>
-        <w:t xml:space="preserve">, and we wanted to meet </w:t>
-      </w:r>
-      <w:r>
-        <w:t xml:space="preserve">the requirement of </w:t>
-      </w:r>
-      <w:r>
-        <w:t>these two types of users</w:t>
-      </w:r>
-      <w:r>
-        <w:t>.</w:t>
+        <w:t xml:space="preserve"> a case, we re-cluster the whole set with the new parameter. We assume, that some users tend to take more dense pictures, and some not.</w:t>
       </w:r>
     </w:p>
     <w:p>
@@ -1838,15 +2631,106 @@
         </w:numPr>
         <w:bidi w:val="0"/>
         <w:spacing w:line="360" w:lineRule="auto"/>
-      </w:pPr>
-      <w:r>
+        <w:rPr>
+          <w:b/>
+          <w:bCs/>
+        </w:rPr>
+      </w:pPr>
+      <w:r>
+        <w:rPr>
+          <w:b/>
+          <w:bCs/>
+        </w:rPr>
+        <w:lastRenderedPageBreak/>
         <w:t xml:space="preserve">Algorithm for </w:t>
       </w:r>
       <w:r>
+        <w:rPr>
+          <w:b/>
+          <w:bCs/>
+        </w:rPr>
         <w:t>Minim</w:t>
       </w:r>
       <w:r>
+        <w:rPr>
+          <w:b/>
+          <w:bCs/>
+        </w:rPr>
         <w:t>um Lines crossing in Map Collage:</w:t>
+      </w:r>
+    </w:p>
+    <w:p>
+      <w:pPr>
+        <w:pStyle w:val="ListParagraph"/>
+        <w:bidi w:val="0"/>
+        <w:spacing w:line="360" w:lineRule="auto"/>
+      </w:pPr>
+      <w:r>
+        <w:t xml:space="preserve">Each map collage that our app creates consists of the map and 8-12 slots of the picked pictures from the different events of the user. From each slot we </w:t>
+      </w:r>
+      <w:proofErr w:type="gramStart"/>
+      <w:r>
+        <w:t>draw  a</w:t>
+      </w:r>
+      <w:proofErr w:type="gramEnd"/>
+      <w:r>
+        <w:t xml:space="preserve"> line to the pushpin of the place on the map where the picture that populates the slot was taken.  This algorithm is used to populate the different slots in such a way that reduces the number of line intersections for esthetic output.</w:t>
+      </w:r>
+    </w:p>
+    <w:p>
+      <w:pPr>
+        <w:pStyle w:val="ListParagraph"/>
+        <w:bidi w:val="0"/>
+        <w:spacing w:line="360" w:lineRule="auto"/>
+      </w:pPr>
+      <w:r>
+        <w:t>The algorithm is recursively and is includes the following steps:</w:t>
+      </w:r>
+    </w:p>
+    <w:p>
+      <w:pPr>
+        <w:pStyle w:val="ListParagraph"/>
+        <w:numPr>
+          <w:ilvl w:val="0"/>
+          <w:numId w:val="14"/>
+        </w:numPr>
+        <w:bidi w:val="0"/>
+        <w:spacing w:line="360" w:lineRule="auto"/>
+      </w:pPr>
+      <w:r>
+        <w:t>Go over the slots and pushpins and find a slot-</w:t>
+      </w:r>
+      <w:proofErr w:type="spellStart"/>
+      <w:r>
+        <w:t>PushPin</w:t>
+      </w:r>
+      <w:proofErr w:type="spellEnd"/>
+      <w:r>
+        <w:t xml:space="preserve"> tuple, that a line between them will divide the plane in such a way that the number of push pins above the line (or under the line) equals the number the slots above the line (or equal the line). Such a tuple must exist!</w:t>
+      </w:r>
+    </w:p>
+    <w:p>
+      <w:pPr>
+        <w:pStyle w:val="ListParagraph"/>
+        <w:numPr>
+          <w:ilvl w:val="0"/>
+          <w:numId w:val="14"/>
+        </w:numPr>
+        <w:bidi w:val="0"/>
+        <w:spacing w:line="360" w:lineRule="auto"/>
+      </w:pPr>
+      <w:r>
+        <w:t>Divide the other pushpins and slots according to the line (slots above line, slots under line, pushpin above line…), and continue recursively.</w:t>
+      </w:r>
+    </w:p>
+    <w:p>
+      <w:pPr>
+        <w:bidi w:val="0"/>
+        <w:spacing w:line="360" w:lineRule="auto"/>
+        <w:ind w:left="720"/>
+      </w:pPr>
+      <w:r>
+        <w:t xml:space="preserve">Since our collage consists of vertical and horizontal photos, we run this algorithm separately for vertical slots and pushpins, and horizontal slots and pushpins. In order to reduce the number of line intersections, as part of the vertical run we try to populate extra photos (e.g. if there are 4 vertical slots we will try to populate 8 pictures), and during the algorithm we choose the photos that minimize the number of line intersections. </w:t>
       </w:r>
     </w:p>
     <w:p>
@@ -1858,8 +2742,16 @@
         </w:numPr>
         <w:bidi w:val="0"/>
         <w:spacing w:line="360" w:lineRule="auto"/>
-      </w:pPr>
-      <w:r>
+        <w:rPr>
+          <w:b/>
+          <w:bCs/>
+        </w:rPr>
+      </w:pPr>
+      <w:r>
+        <w:rPr>
+          <w:b/>
+          <w:bCs/>
+        </w:rPr>
         <w:t xml:space="preserve">Algorithm for choosing “closest” template: </w:t>
       </w:r>
     </w:p>
@@ -1906,6 +2798,7 @@
         <w:spacing w:line="360" w:lineRule="auto"/>
       </w:pPr>
       <w:r>
+        <w:lastRenderedPageBreak/>
         <w:t>For each template:</w:t>
       </w:r>
     </w:p>
@@ -1948,7 +2841,6 @@
         <w:spacing w:line="360" w:lineRule="auto"/>
       </w:pPr>
       <w:r>
-        <w:lastRenderedPageBreak/>
         <w:t xml:space="preserve">Subtract the two diffs from on another </w:t>
       </w:r>
       <w:r>
@@ -2127,6 +3019,9 @@
         <w:t>.</w:t>
       </w:r>
       <w:r>
+        <w:t xml:space="preserve"> (0 is as close as it gets)</w:t>
+      </w:r>
+      <w:r>
         <w:t xml:space="preserve"> </w:t>
       </w:r>
     </w:p>
@@ -2216,19 +3111,6 @@
     <w:p>
       <w:pPr>
         <w:bidi w:val="0"/>
-        <w:spacing w:line="360" w:lineRule="auto"/>
-        <w:ind w:left="720"/>
-      </w:pPr>
-    </w:p>
-    <w:p>
-      <w:pPr>
-        <w:bidi w:val="0"/>
-        <w:spacing w:line="360" w:lineRule="auto"/>
-      </w:pPr>
-    </w:p>
-    <w:p>
-      <w:pPr>
-        <w:bidi w:val="0"/>
         <w:rPr>
           <w:rFonts w:ascii="AR JULIAN" w:hAnsi="AR JULIAN"/>
           <w:sz w:val="36"/>
@@ -2249,35 +3131,6 @@
     <w:p>
       <w:pPr>
         <w:pStyle w:val="ListParagraph"/>
-        <w:bidi w:val="0"/>
-        <w:spacing w:line="360" w:lineRule="auto"/>
-        <w:ind w:left="0"/>
-        <w:rPr>
-          <w:sz w:val="24"/>
-          <w:szCs w:val="24"/>
-          <w:u w:val="single"/>
-        </w:rPr>
-      </w:pPr>
-      <w:r>
-        <w:rPr>
-          <w:sz w:val="24"/>
-          <w:szCs w:val="24"/>
-          <w:u w:val="single"/>
-        </w:rPr>
-        <w:t>The main packages and general flow of the application:</w:t>
-      </w:r>
-      <w:r>
-        <w:rPr>
-          <w:sz w:val="24"/>
-          <w:szCs w:val="24"/>
-          <w:u w:val="single"/>
-        </w:rPr>
-        <w:br/>
-      </w:r>
-    </w:p>
-    <w:p>
-      <w:pPr>
-        <w:pStyle w:val="ListParagraph"/>
         <w:numPr>
           <w:ilvl w:val="0"/>
           <w:numId w:val="1"/>
@@ -2285,6 +3138,8 @@
         <w:bidi w:val="0"/>
         <w:spacing w:line="360" w:lineRule="auto"/>
         <w:rPr>
+          <w:b/>
+          <w:bCs/>
           <w:i/>
           <w:iCs/>
         </w:rPr>
@@ -2292,6 +3147,8 @@
       <w:proofErr w:type="spellStart"/>
       <w:r>
         <w:rPr>
+          <w:b/>
+          <w:bCs/>
           <w:i/>
           <w:iCs/>
         </w:rPr>
@@ -2300,6 +3157,8 @@
       <w:proofErr w:type="spellEnd"/>
       <w:r>
         <w:rPr>
+          <w:b/>
+          <w:bCs/>
           <w:i/>
           <w:iCs/>
         </w:rPr>
@@ -2442,14 +3301,6 @@
     <w:p>
       <w:pPr>
         <w:pStyle w:val="ListParagraph"/>
-        <w:bidi w:val="0"/>
-        <w:spacing w:line="360" w:lineRule="auto"/>
-        <w:ind w:left="360"/>
-      </w:pPr>
-    </w:p>
-    <w:p>
-      <w:pPr>
-        <w:pStyle w:val="ListParagraph"/>
         <w:numPr>
           <w:ilvl w:val="0"/>
           <w:numId w:val="1"/>
@@ -2459,10 +3310,131 @@
       </w:pPr>
       <w:r>
         <w:rPr>
-          <w:i/>
-          <w:iCs/>
-        </w:rPr>
+          <w:b/>
+          <w:bCs/>
+          <w:i/>
+          <w:iCs/>
+        </w:rPr>
+        <w:t>Bing</w:t>
+      </w:r>
+      <w:r>
+        <w:rPr>
+          <w:i/>
+          <w:iCs/>
+        </w:rPr>
+        <w:t>:</w:t>
+      </w:r>
+    </w:p>
+    <w:p>
+      <w:pPr>
+        <w:pStyle w:val="ListParagraph"/>
+        <w:bidi w:val="0"/>
+        <w:spacing w:line="360" w:lineRule="auto"/>
+        <w:ind w:left="360"/>
+      </w:pPr>
+      <w:r>
         <w:lastRenderedPageBreak/>
+        <w:t>This package includes the objects which are used to get the map data from Bing services for the map collage-</w:t>
+      </w:r>
+    </w:p>
+    <w:p>
+      <w:pPr>
+        <w:pStyle w:val="ListParagraph"/>
+        <w:numPr>
+          <w:ilvl w:val="0"/>
+          <w:numId w:val="16"/>
+        </w:numPr>
+        <w:bidi w:val="0"/>
+        <w:spacing w:line="360" w:lineRule="auto"/>
+      </w:pPr>
+      <w:proofErr w:type="spellStart"/>
+      <w:r>
+        <w:t>StaticMap</w:t>
+      </w:r>
+      <w:proofErr w:type="spellEnd"/>
+      <w:r>
+        <w:t xml:space="preserve"> – object that represents the map that is retrieved from Bing, include all its </w:t>
+      </w:r>
+      <w:proofErr w:type="gramStart"/>
+      <w:r>
+        <w:t>meta</w:t>
+      </w:r>
+      <w:proofErr w:type="gramEnd"/>
+      <w:r>
+        <w:t xml:space="preserve"> data.</w:t>
+      </w:r>
+    </w:p>
+    <w:p>
+      <w:pPr>
+        <w:pStyle w:val="ListParagraph"/>
+        <w:numPr>
+          <w:ilvl w:val="0"/>
+          <w:numId w:val="16"/>
+        </w:numPr>
+        <w:bidi w:val="0"/>
+        <w:spacing w:line="360" w:lineRule="auto"/>
+      </w:pPr>
+      <w:proofErr w:type="spellStart"/>
+      <w:r>
+        <w:t>BingServices</w:t>
+      </w:r>
+      <w:proofErr w:type="spellEnd"/>
+      <w:r>
+        <w:t>- includes the methods that are used to get the map from Bing over the net.</w:t>
+      </w:r>
+    </w:p>
+    <w:p>
+      <w:pPr>
+        <w:pStyle w:val="ListParagraph"/>
+        <w:numPr>
+          <w:ilvl w:val="0"/>
+          <w:numId w:val="16"/>
+        </w:numPr>
+        <w:bidi w:val="0"/>
+        <w:spacing w:line="360" w:lineRule="auto"/>
+      </w:pPr>
+      <w:proofErr w:type="spellStart"/>
+      <w:r>
+        <w:t>PushPin</w:t>
+      </w:r>
+      <w:proofErr w:type="spellEnd"/>
+      <w:r>
+        <w:t xml:space="preserve">- A </w:t>
+      </w:r>
+      <w:proofErr w:type="gramStart"/>
+      <w:r>
+        <w:t>pin</w:t>
+      </w:r>
+      <w:proofErr w:type="gramEnd"/>
+      <w:r>
+        <w:t xml:space="preserve"> on the map that we receive from Bing.</w:t>
+      </w:r>
+    </w:p>
+    <w:p>
+      <w:pPr>
+        <w:pStyle w:val="ListParagraph"/>
+        <w:bidi w:val="0"/>
+        <w:spacing w:line="360" w:lineRule="auto"/>
+        <w:ind w:left="360"/>
+      </w:pPr>
+    </w:p>
+    <w:p>
+      <w:pPr>
+        <w:pStyle w:val="ListParagraph"/>
+        <w:numPr>
+          <w:ilvl w:val="0"/>
+          <w:numId w:val="1"/>
+        </w:numPr>
+        <w:bidi w:val="0"/>
+        <w:spacing w:line="360" w:lineRule="auto"/>
+      </w:pPr>
+      <w:r>
+        <w:rPr>
+          <w:b/>
+          <w:bCs/>
+          <w:i/>
+          <w:iCs/>
+        </w:rPr>
         <w:t>Common</w:t>
       </w:r>
       <w:r>
@@ -2631,6 +3603,10 @@
       </w:pPr>
       <w:proofErr w:type="spellStart"/>
       <w:r>
+        <w:rPr>
+          <w:b/>
+          <w:bCs/>
+        </w:rPr>
         <w:t>ActivationManager</w:t>
       </w:r>
       <w:proofErr w:type="spellEnd"/>
@@ -2696,9 +3672,134 @@
         </w:numPr>
         <w:bidi w:val="0"/>
         <w:spacing w:line="360" w:lineRule="auto"/>
-      </w:pPr>
-      <w:r>
-        <w:t>Generator:</w:t>
+        <w:rPr>
+          <w:i/>
+          <w:iCs/>
+        </w:rPr>
+      </w:pPr>
+      <w:r>
+        <w:rPr>
+          <w:b/>
+          <w:bCs/>
+          <w:i/>
+          <w:iCs/>
+        </w:rPr>
+        <w:t>Partitioning</w:t>
+      </w:r>
+      <w:r>
+        <w:rPr>
+          <w:i/>
+          <w:iCs/>
+        </w:rPr>
+        <w:t>:</w:t>
+      </w:r>
+    </w:p>
+    <w:p>
+      <w:pPr>
+        <w:pStyle w:val="ListParagraph"/>
+        <w:bidi w:val="0"/>
+        <w:spacing w:line="360" w:lineRule="auto"/>
+        <w:ind w:left="360"/>
+      </w:pPr>
+      <w:r>
+        <w:t>The package consists of different object that are used to divide the photos events:</w:t>
+      </w:r>
+    </w:p>
+    <w:p>
+      <w:pPr>
+        <w:pStyle w:val="ListParagraph"/>
+        <w:numPr>
+          <w:ilvl w:val="0"/>
+          <w:numId w:val="18"/>
+        </w:numPr>
+        <w:bidi w:val="0"/>
+        <w:spacing w:line="360" w:lineRule="auto"/>
+      </w:pPr>
+      <w:r>
+        <w:t xml:space="preserve">Cluster- </w:t>
+      </w:r>
+      <w:proofErr w:type="gramStart"/>
+      <w:r>
+        <w:t>describe</w:t>
+      </w:r>
+      <w:proofErr w:type="gramEnd"/>
+      <w:r>
+        <w:t xml:space="preserve"> a cluster of photos according to the algorithm.</w:t>
+      </w:r>
+    </w:p>
+    <w:p>
+      <w:pPr>
+        <w:pStyle w:val="ListParagraph"/>
+        <w:numPr>
+          <w:ilvl w:val="0"/>
+          <w:numId w:val="18"/>
+        </w:numPr>
+        <w:bidi w:val="0"/>
+        <w:spacing w:line="360" w:lineRule="auto"/>
+      </w:pPr>
+      <w:proofErr w:type="spellStart"/>
+      <w:r>
+        <w:t>DBScan</w:t>
+      </w:r>
+      <w:proofErr w:type="spellEnd"/>
+      <w:proofErr w:type="gramStart"/>
+      <w:r>
+        <w:t>-  includes</w:t>
+      </w:r>
+      <w:proofErr w:type="gramEnd"/>
+      <w:r>
+        <w:t xml:space="preserve"> the method of the implementation of the algorithm.</w:t>
+      </w:r>
+    </w:p>
+    <w:p>
+      <w:pPr>
+        <w:pStyle w:val="ListParagraph"/>
+        <w:numPr>
+          <w:ilvl w:val="0"/>
+          <w:numId w:val="18"/>
+        </w:numPr>
+        <w:bidi w:val="0"/>
+        <w:spacing w:line="360" w:lineRule="auto"/>
+      </w:pPr>
+      <w:proofErr w:type="spellStart"/>
+      <w:r>
+        <w:t>PhotoObjectForClustering</w:t>
+      </w:r>
+      <w:proofErr w:type="spellEnd"/>
+      <w:r>
+        <w:t>- an extended photo for the clustering algorithm.</w:t>
+      </w:r>
+    </w:p>
+    <w:p>
+      <w:pPr>
+        <w:pStyle w:val="ListParagraph"/>
+        <w:numPr>
+          <w:ilvl w:val="0"/>
+          <w:numId w:val="5"/>
+        </w:numPr>
+        <w:bidi w:val="0"/>
+        <w:spacing w:line="360" w:lineRule="auto"/>
+      </w:pPr>
+    </w:p>
+    <w:p>
+      <w:pPr>
+        <w:pStyle w:val="ListParagraph"/>
+        <w:numPr>
+          <w:ilvl w:val="0"/>
+          <w:numId w:val="1"/>
+        </w:numPr>
+        <w:bidi w:val="0"/>
+        <w:spacing w:line="360" w:lineRule="auto"/>
+      </w:pPr>
+      <w:r>
+        <w:rPr>
+          <w:b/>
+          <w:bCs/>
+        </w:rPr>
+        <w:t>Generator</w:t>
+      </w:r>
+      <w:r>
+        <w:t>:</w:t>
       </w:r>
     </w:p>
     <w:p>
@@ -2748,6 +3849,7 @@
       </w:pPr>
       <w:proofErr w:type="spellStart"/>
       <w:r>
+        <w:lastRenderedPageBreak/>
         <w:t>MapCollagebuilder</w:t>
       </w:r>
       <w:proofErr w:type="spellEnd"/>
@@ -2909,19 +4011,111 @@
         <w:bidi w:val="0"/>
         <w:rPr>
           <w:rFonts w:ascii="AR JULIAN" w:hAnsi="AR JULIAN"/>
+          <w:sz w:val="28"/>
+          <w:szCs w:val="28"/>
+        </w:rPr>
+      </w:pPr>
+      <w:r>
+        <w:rPr>
+          <w:rFonts w:ascii="AR JULIAN" w:hAnsi="AR JULIAN"/>
+          <w:sz w:val="28"/>
+          <w:szCs w:val="28"/>
+        </w:rPr>
+        <w:t>Map Collage</w:t>
+      </w:r>
+    </w:p>
+    <w:p>
+      <w:pPr>
+        <w:bidi w:val="0"/>
+        <w:rPr>
+          <w:rFonts w:ascii="AR JULIAN" w:hAnsi="AR JULIAN"/>
+          <w:sz w:val="28"/>
+          <w:szCs w:val="28"/>
+        </w:rPr>
+      </w:pPr>
+    </w:p>
+    <w:p>
+      <w:pPr>
+        <w:bidi w:val="0"/>
+        <w:rPr>
+          <w:rFonts w:ascii="AR JULIAN" w:hAnsi="AR JULIAN"/>
+          <w:sz w:val="28"/>
+          <w:szCs w:val="28"/>
+        </w:rPr>
+      </w:pPr>
+      <w:r>
+        <w:rPr>
+          <w:rFonts w:ascii="AR JULIAN" w:hAnsi="AR JULIAN"/>
+          <w:sz w:val="28"/>
+          <w:szCs w:val="28"/>
+        </w:rPr>
+        <w:t>Blocks Collage</w:t>
+      </w:r>
+    </w:p>
+    <w:p>
+      <w:pPr>
+        <w:bidi w:val="0"/>
+        <w:rPr>
+          <w:rFonts w:ascii="AR JULIAN" w:hAnsi="AR JULIAN"/>
           <w:sz w:val="36"/>
           <w:szCs w:val="36"/>
-          <w:u w:val="single"/>
-        </w:rPr>
-      </w:pPr>
-    </w:p>
-    <w:p>
-      <w:pPr>
-        <w:bidi w:val="0"/>
-        <w:spacing w:line="360" w:lineRule="auto"/>
-      </w:pPr>
-      <w:proofErr w:type="gramStart"/>
-      <w:r>
+        </w:rPr>
+      </w:pPr>
+      <w:r>
+        <w:rPr>
+          <w:rFonts w:ascii="AR JULIAN" w:hAnsi="AR JULIAN"/>
+          <w:noProof/>
+          <w:sz w:val="36"/>
+          <w:szCs w:val="36"/>
+        </w:rPr>
+        <w:lastRenderedPageBreak/>
+        <w:drawing>
+          <wp:inline distT="0" distB="0" distL="0" distR="0">
+            <wp:extent cx="5486400" cy="4115435"/>
+            <wp:effectExtent l="0" t="0" r="0" b="0"/>
+            <wp:docPr id="5" name="Picture 5"/>
+            <wp:cNvGraphicFramePr>
+              <a:graphicFrameLocks xmlns:a="http://schemas.openxmlformats.org/drawingml/2006/main" noChangeAspect="1"/>
+            </wp:cNvGraphicFramePr>
+            <a:graphic xmlns:a="http://schemas.openxmlformats.org/drawingml/2006/main">
+              <a:graphicData uri="http://schemas.openxmlformats.org/drawingml/2006/picture">
+                <pic:pic xmlns:pic="http://schemas.openxmlformats.org/drawingml/2006/picture">
+                  <pic:nvPicPr>
+                    <pic:cNvPr id="0" name="summaphoto_2013_09_08_11_01.jpg"/>
+                    <pic:cNvPicPr/>
+                  </pic:nvPicPr>
+                  <pic:blipFill>
+                    <a:blip r:embed="rId13" cstate="print">
+                      <a:extLst>
+                        <a:ext uri="{28A0092B-C50C-407E-A947-70E740481C1C}">
+                          <a14:useLocalDpi xmlns:a14="http://schemas.microsoft.com/office/drawing/2010/main" val="0"/>
+                        </a:ext>
+                      </a:extLst>
+                    </a:blip>
+                    <a:stretch>
+                      <a:fillRect/>
+                    </a:stretch>
+                  </pic:blipFill>
+                  <pic:spPr>
+                    <a:xfrm>
+                      <a:off x="0" y="0"/>
+                      <a:ext cx="5486400" cy="4115435"/>
+                    </a:xfrm>
+                    <a:prstGeom prst="rect">
+                      <a:avLst/>
+                    </a:prstGeom>
+                  </pic:spPr>
+                </pic:pic>
+              </a:graphicData>
+            </a:graphic>
+          </wp:inline>
+        </w:drawing>
+      </w:r>
+    </w:p>
+    <w:p>
+      <w:pPr>
+        <w:bidi w:val="0"/>
+        <w:spacing w:line="360" w:lineRule="auto"/>
         <w:rPr>
           <w:rFonts w:ascii="Courier New" w:hAnsi="Courier New" w:cs="Courier New"/>
           <w:b/>
@@ -2930,7 +4124,23 @@
           <w:sz w:val="28"/>
           <w:szCs w:val="28"/>
         </w:rPr>
-        <w:lastRenderedPageBreak/>
+      </w:pPr>
+    </w:p>
+    <w:p>
+      <w:pPr>
+        <w:bidi w:val="0"/>
+        <w:spacing w:line="360" w:lineRule="auto"/>
+      </w:pPr>
+      <w:proofErr w:type="gramStart"/>
+      <w:r>
+        <w:rPr>
+          <w:rFonts w:ascii="Courier New" w:hAnsi="Courier New" w:cs="Courier New"/>
+          <w:b/>
+          <w:bCs/>
+          <w:color w:val="7F0055"/>
+          <w:sz w:val="28"/>
+          <w:szCs w:val="28"/>
+        </w:rPr>
         <w:t>finally</w:t>
       </w:r>
       <w:proofErr w:type="gramEnd"/>
@@ -2969,95 +4179,97 @@
         </w:rPr>
         <w:t xml:space="preserve">many efforts and </w:t>
       </w:r>
-      <w:proofErr w:type="spellStart"/>
       <w:r>
         <w:rPr>
           <w:sz w:val="24"/>
           <w:szCs w:val="24"/>
         </w:rPr>
-        <w:t>T</w:t>
+        <w:t>wandering aimlessly through the city while taking photographs</w:t>
       </w:r>
       <w:r>
         <w:rPr>
           <w:sz w:val="24"/>
           <w:szCs w:val="24"/>
         </w:rPr>
-        <w:t>oughLifeException</w:t>
+        <w:t>,</w:t>
       </w:r>
       <w:r>
         <w:rPr>
           <w:sz w:val="24"/>
           <w:szCs w:val="24"/>
         </w:rPr>
-        <w:t>s</w:t>
-      </w:r>
-      <w:proofErr w:type="spellEnd"/>
+        <w:t xml:space="preserve"> but also a lot of </w:t>
+      </w:r>
       <w:r>
         <w:rPr>
           <w:sz w:val="24"/>
           <w:szCs w:val="24"/>
         </w:rPr>
-        <w:t>,</w:t>
+        <w:t>challenging</w:t>
       </w:r>
       <w:r>
         <w:rPr>
           <w:sz w:val="24"/>
           <w:szCs w:val="24"/>
         </w:rPr>
-        <w:t xml:space="preserve"> but also a lot of </w:t>
+        <w:t xml:space="preserve"> moments </w:t>
       </w:r>
       <w:r>
         <w:rPr>
           <w:sz w:val="24"/>
           <w:szCs w:val="24"/>
         </w:rPr>
-        <w:t>challenging</w:t>
-      </w:r>
-      <w:r>
+        <w:t>and funky collages that led us to the final product.</w:t>
+      </w:r>
+    </w:p>
+    <w:p>
+      <w:pPr>
+        <w:bidi w:val="0"/>
+        <w:spacing w:line="360" w:lineRule="auto"/>
         <w:rPr>
           <w:sz w:val="24"/>
           <w:szCs w:val="24"/>
         </w:rPr>
-        <w:t xml:space="preserve"> moments </w:t>
-      </w:r>
+      </w:pPr>
       <w:r>
         <w:rPr>
           <w:sz w:val="24"/>
           <w:szCs w:val="24"/>
         </w:rPr>
-        <w:t>and funky collages that led us to the final product.</w:t>
-      </w:r>
-    </w:p>
-    <w:p>
-      <w:pPr>
-        <w:bidi w:val="0"/>
-        <w:spacing w:line="360" w:lineRule="auto"/>
+        <w:tab/>
+        <w:t xml:space="preserve">We truly hope that you find the application </w:t>
+      </w:r>
+      <w:r>
         <w:rPr>
           <w:sz w:val="24"/>
           <w:szCs w:val="24"/>
         </w:rPr>
-      </w:pPr>
+        <w:t>interesting</w:t>
+      </w:r>
       <w:r>
         <w:rPr>
           <w:sz w:val="24"/>
           <w:szCs w:val="24"/>
         </w:rPr>
-        <w:tab/>
-        <w:t xml:space="preserve">We truly hope that you find the application </w:t>
-      </w:r>
-      <w:r>
+        <w:t xml:space="preserve"> at least as we do.</w:t>
+      </w:r>
+    </w:p>
+    <w:p>
+      <w:pPr>
+        <w:bidi w:val="0"/>
+        <w:spacing w:line="360" w:lineRule="auto"/>
         <w:rPr>
           <w:sz w:val="24"/>
           <w:szCs w:val="24"/>
         </w:rPr>
-        <w:t>interesting</w:t>
-      </w:r>
+      </w:pPr>
       <w:r>
         <w:rPr>
           <w:sz w:val="24"/>
           <w:szCs w:val="24"/>
         </w:rPr>
-        <w:t xml:space="preserve"> at least as we do.</w:t>
+        <w:tab/>
+        <w:t>Sincerely,</w:t>
       </w:r>
     </w:p>
     <w:p>
@@ -3075,58 +4287,56 @@
           <w:szCs w:val="24"/>
         </w:rPr>
         <w:tab/>
-        <w:t>Sincerely,</w:t>
-      </w:r>
-    </w:p>
-    <w:p>
-      <w:pPr>
-        <w:bidi w:val="0"/>
-        <w:spacing w:line="360" w:lineRule="auto"/>
+      </w:r>
+      <w:proofErr w:type="spellStart"/>
+      <w:r>
+        <w:rPr>
+          <w:rFonts w:ascii="Stencil" w:hAnsi="Stencil"/>
+        </w:rPr>
+        <w:t>SummaPhoto</w:t>
+      </w:r>
+      <w:proofErr w:type="spellEnd"/>
+      <w:r>
         <w:rPr>
           <w:sz w:val="24"/>
           <w:szCs w:val="24"/>
         </w:rPr>
-      </w:pPr>
-      <w:r>
+        <w:t xml:space="preserve"> team </w:t>
+      </w:r>
+    </w:p>
+    <w:p>
+      <w:pPr>
+        <w:bidi w:val="0"/>
+        <w:spacing w:line="360" w:lineRule="auto"/>
+        <w:ind w:firstLine="720"/>
         <w:rPr>
           <w:sz w:val="24"/>
           <w:szCs w:val="24"/>
         </w:rPr>
-        <w:tab/>
-      </w:r>
+      </w:pPr>
       <w:proofErr w:type="spellStart"/>
-      <w:r>
-        <w:rPr>
-          <w:rFonts w:ascii="Stencil" w:hAnsi="Stencil"/>
-        </w:rPr>
-        <w:t>SummaPhoto</w:t>
-      </w:r>
-      <w:proofErr w:type="spellEnd"/>
       <w:r>
         <w:rPr>
           <w:sz w:val="24"/>
           <w:szCs w:val="24"/>
         </w:rPr>
-        <w:t xml:space="preserve"> team </w:t>
-      </w:r>
-    </w:p>
-    <w:p>
-      <w:pPr>
-        <w:bidi w:val="0"/>
-        <w:spacing w:line="360" w:lineRule="auto"/>
-        <w:ind w:firstLine="720"/>
+        <w:t>Omri</w:t>
+      </w:r>
+      <w:proofErr w:type="spellEnd"/>
+      <w:r>
         <w:rPr>
           <w:sz w:val="24"/>
           <w:szCs w:val="24"/>
         </w:rPr>
-      </w:pPr>
+        <w:t xml:space="preserve"> </w:t>
+      </w:r>
       <w:proofErr w:type="spellStart"/>
       <w:r>
         <w:rPr>
           <w:sz w:val="24"/>
           <w:szCs w:val="24"/>
         </w:rPr>
-        <w:t>Omri</w:t>
+        <w:t>Koshorek</w:t>
       </w:r>
       <w:proofErr w:type="spellEnd"/>
       <w:r>
@@ -3134,7 +4344,7 @@
           <w:sz w:val="24"/>
           <w:szCs w:val="24"/>
         </w:rPr>
-        <w:t xml:space="preserve"> </w:t>
+        <w:t xml:space="preserve"> &amp; Yonatan </w:t>
       </w:r>
       <w:proofErr w:type="spellStart"/>
       <w:r>
@@ -3142,25 +4352,9 @@
           <w:sz w:val="24"/>
           <w:szCs w:val="24"/>
         </w:rPr>
-        <w:t>Koshorek</w:t>
+        <w:t>Wilkof</w:t>
       </w:r>
       <w:proofErr w:type="spellEnd"/>
-      <w:r>
-        <w:rPr>
-          <w:sz w:val="24"/>
-          <w:szCs w:val="24"/>
-        </w:rPr>
-        <w:t xml:space="preserve"> &amp; Yonatan </w:t>
-      </w:r>
-      <w:proofErr w:type="spellStart"/>
-      <w:r>
-        <w:rPr>
-          <w:sz w:val="24"/>
-          <w:szCs w:val="24"/>
-        </w:rPr>
-        <w:t>Wilkof</w:t>
-      </w:r>
-      <w:proofErr w:type="spellEnd"/>
     </w:p>
     <w:p>
       <w:pPr>
@@ -3170,23 +4364,8 @@
       <w:r>
         <w:t>}</w:t>
       </w:r>
-    </w:p>
-    <w:p>
-      <w:pPr>
-        <w:bidi w:val="0"/>
-        <w:spacing w:line="360" w:lineRule="auto"/>
-      </w:pPr>
-    </w:p>
-    <w:p>
-      <w:pPr>
-        <w:bidi w:val="0"/>
-        <w:spacing w:line="360" w:lineRule="auto"/>
-      </w:pPr>
-    </w:p>
-    <w:p>
-      <w:pPr>
-        <w:bidi w:val="0"/>
-      </w:pPr>
+      <w:bookmarkStart w:id="0" w:name="_GoBack"/>
+      <w:bookmarkEnd w:id="0"/>
     </w:p>
     <w:sectPr>
       <w:pgSz w:w="12240" w:h="15840"/>
@@ -3427,6 +4606,119 @@
     </w:lvl>
   </w:abstractNum>
   <w:abstractNum w:abstractNumId="2">
+    <w:nsid w:val="0D854C10"/>
+    <w:multiLevelType w:val="hybridMultilevel"/>
+    <w:tmpl w:val="68261194"/>
+    <w:lvl w:ilvl="0" w:tplc="04090001">
+      <w:start w:val="1"/>
+      <w:numFmt w:val="bullet"/>
+      <w:lvlText w:val=""/>
+      <w:lvlJc w:val="left"/>
+      <w:pPr>
+        <w:ind w:left="720" w:hanging="360"/>
+      </w:pPr>
+      <w:rPr>
+        <w:rFonts w:ascii="Symbol" w:hAnsi="Symbol" w:hint="default"/>
+      </w:rPr>
+    </w:lvl>
+    <w:lvl w:ilvl="1" w:tplc="04090003">
+      <w:start w:val="1"/>
+      <w:numFmt w:val="bullet"/>
+      <w:lvlText w:val="o"/>
+      <w:lvlJc w:val="left"/>
+      <w:pPr>
+        <w:ind w:left="1440" w:hanging="360"/>
+      </w:pPr>
+      <w:rPr>
+        <w:rFonts w:ascii="Courier New" w:hAnsi="Courier New" w:cs="Courier New" w:hint="default"/>
+      </w:rPr>
+    </w:lvl>
+    <w:lvl w:ilvl="2" w:tplc="04090005">
+      <w:start w:val="1"/>
+      <w:numFmt w:val="bullet"/>
+      <w:lvlText w:val=""/>
+      <w:lvlJc w:val="left"/>
+      <w:pPr>
+        <w:ind w:left="2160" w:hanging="360"/>
+      </w:pPr>
+      <w:rPr>
+        <w:rFonts w:ascii="Wingdings" w:hAnsi="Wingdings" w:hint="default"/>
+      </w:rPr>
+    </w:lvl>
+    <w:lvl w:ilvl="3" w:tplc="04090001">
+      <w:start w:val="1"/>
+      <w:numFmt w:val="bullet"/>
+      <w:lvlText w:val=""/>
+      <w:lvlJc w:val="left"/>
+      <w:pPr>
+        <w:ind w:left="2880" w:hanging="360"/>
+      </w:pPr>
+      <w:rPr>
+        <w:rFonts w:ascii="Symbol" w:hAnsi="Symbol" w:hint="default"/>
+      </w:rPr>
+    </w:lvl>
+    <w:lvl w:ilvl="4" w:tplc="04090003">
+      <w:start w:val="1"/>
+      <w:numFmt w:val="bullet"/>
+      <w:lvlText w:val="o"/>
+      <w:lvlJc w:val="left"/>
+      <w:pPr>
+        <w:ind w:left="3600" w:hanging="360"/>
+      </w:pPr>
+      <w:rPr>
+        <w:rFonts w:ascii="Courier New" w:hAnsi="Courier New" w:cs="Courier New" w:hint="default"/>
+      </w:rPr>
+    </w:lvl>
+    <w:lvl w:ilvl="5" w:tplc="04090005">
+      <w:start w:val="1"/>
+      <w:numFmt w:val="bullet"/>
+      <w:lvlText w:val=""/>
+      <w:lvlJc w:val="left"/>
+      <w:pPr>
+        <w:ind w:left="4320" w:hanging="360"/>
+      </w:pPr>
+      <w:rPr>
+        <w:rFonts w:ascii="Wingdings" w:hAnsi="Wingdings" w:hint="default"/>
+      </w:rPr>
+    </w:lvl>
+    <w:lvl w:ilvl="6" w:tplc="04090001">
+      <w:start w:val="1"/>
+      <w:numFmt w:val="bullet"/>
+      <w:lvlText w:val=""/>
+      <w:lvlJc w:val="left"/>
+      <w:pPr>
+        <w:ind w:left="5040" w:hanging="360"/>
+      </w:pPr>
+      <w:rPr>
+        <w:rFonts w:ascii="Symbol" w:hAnsi="Symbol" w:hint="default"/>
+      </w:rPr>
+    </w:lvl>
+    <w:lvl w:ilvl="7" w:tplc="04090003">
+      <w:start w:val="1"/>
+      <w:numFmt w:val="bullet"/>
+      <w:lvlText w:val="o"/>
+      <w:lvlJc w:val="left"/>
+      <w:pPr>
+        <w:ind w:left="5760" w:hanging="360"/>
+      </w:pPr>
+      <w:rPr>
+        <w:rFonts w:ascii="Courier New" w:hAnsi="Courier New" w:cs="Courier New" w:hint="default"/>
+      </w:rPr>
+    </w:lvl>
+    <w:lvl w:ilvl="8" w:tplc="04090005">
+      <w:start w:val="1"/>
+      <w:numFmt w:val="bullet"/>
+      <w:lvlText w:val=""/>
+      <w:lvlJc w:val="left"/>
+      <w:pPr>
+        <w:ind w:left="6480" w:hanging="360"/>
+      </w:pPr>
+      <w:rPr>
+        <w:rFonts w:ascii="Wingdings" w:hAnsi="Wingdings" w:hint="default"/>
+      </w:rPr>
+    </w:lvl>
+  </w:abstractNum>
+  <w:abstractNum w:abstractNumId="3">
     <w:nsid w:val="25A30530"/>
     <w:multiLevelType w:val="hybridMultilevel"/>
     <w:tmpl w:val="0CCEB0A8"/>
@@ -3515,7 +4807,7 @@
       </w:pPr>
     </w:lvl>
   </w:abstractNum>
-  <w:abstractNum w:abstractNumId="3">
+  <w:abstractNum w:abstractNumId="4">
     <w:nsid w:val="272158CF"/>
     <w:multiLevelType w:val="hybridMultilevel"/>
     <w:tmpl w:val="93BC3352"/>
@@ -3628,7 +4920,7 @@
       </w:rPr>
     </w:lvl>
   </w:abstractNum>
-  <w:abstractNum w:abstractNumId="4">
+  <w:abstractNum w:abstractNumId="5">
     <w:nsid w:val="2BD07A13"/>
     <w:multiLevelType w:val="hybridMultilevel"/>
     <w:tmpl w:val="2110BECE"/>
@@ -3741,7 +5033,120 @@
       </w:rPr>
     </w:lvl>
   </w:abstractNum>
-  <w:abstractNum w:abstractNumId="5">
+  <w:abstractNum w:abstractNumId="6">
+    <w:nsid w:val="2E3724F9"/>
+    <w:multiLevelType w:val="hybridMultilevel"/>
+    <w:tmpl w:val="2C0C3C88"/>
+    <w:lvl w:ilvl="0" w:tplc="04090001">
+      <w:start w:val="1"/>
+      <w:numFmt w:val="bullet"/>
+      <w:lvlText w:val=""/>
+      <w:lvlJc w:val="left"/>
+      <w:pPr>
+        <w:ind w:left="1533" w:hanging="360"/>
+      </w:pPr>
+      <w:rPr>
+        <w:rFonts w:ascii="Symbol" w:hAnsi="Symbol" w:hint="default"/>
+      </w:rPr>
+    </w:lvl>
+    <w:lvl w:ilvl="1" w:tplc="04090003">
+      <w:start w:val="1"/>
+      <w:numFmt w:val="bullet"/>
+      <w:lvlText w:val="o"/>
+      <w:lvlJc w:val="left"/>
+      <w:pPr>
+        <w:ind w:left="2253" w:hanging="360"/>
+      </w:pPr>
+      <w:rPr>
+        <w:rFonts w:ascii="Courier New" w:hAnsi="Courier New" w:cs="Courier New" w:hint="default"/>
+      </w:rPr>
+    </w:lvl>
+    <w:lvl w:ilvl="2" w:tplc="04090005">
+      <w:start w:val="1"/>
+      <w:numFmt w:val="bullet"/>
+      <w:lvlText w:val=""/>
+      <w:lvlJc w:val="left"/>
+      <w:pPr>
+        <w:ind w:left="2973" w:hanging="360"/>
+      </w:pPr>
+      <w:rPr>
+        <w:rFonts w:ascii="Wingdings" w:hAnsi="Wingdings" w:hint="default"/>
+      </w:rPr>
+    </w:lvl>
+    <w:lvl w:ilvl="3" w:tplc="04090001">
+      <w:start w:val="1"/>
+      <w:numFmt w:val="bullet"/>
+      <w:lvlText w:val=""/>
+      <w:lvlJc w:val="left"/>
+      <w:pPr>
+        <w:ind w:left="3693" w:hanging="360"/>
+      </w:pPr>
+      <w:rPr>
+        <w:rFonts w:ascii="Symbol" w:hAnsi="Symbol" w:hint="default"/>
+      </w:rPr>
+    </w:lvl>
+    <w:lvl w:ilvl="4" w:tplc="04090003">
+      <w:start w:val="1"/>
+      <w:numFmt w:val="bullet"/>
+      <w:lvlText w:val="o"/>
+      <w:lvlJc w:val="left"/>
+      <w:pPr>
+        <w:ind w:left="4413" w:hanging="360"/>
+      </w:pPr>
+      <w:rPr>
+        <w:rFonts w:ascii="Courier New" w:hAnsi="Courier New" w:cs="Courier New" w:hint="default"/>
+      </w:rPr>
+    </w:lvl>
+    <w:lvl w:ilvl="5" w:tplc="04090005">
+      <w:start w:val="1"/>
+      <w:numFmt w:val="bullet"/>
+      <w:lvlText w:val=""/>
+      <w:lvlJc w:val="left"/>
+      <w:pPr>
+        <w:ind w:left="5133" w:hanging="360"/>
+      </w:pPr>
+      <w:rPr>
+        <w:rFonts w:ascii="Wingdings" w:hAnsi="Wingdings" w:hint="default"/>
+      </w:rPr>
+    </w:lvl>
+    <w:lvl w:ilvl="6" w:tplc="04090001">
+      <w:start w:val="1"/>
+      <w:numFmt w:val="bullet"/>
+      <w:lvlText w:val=""/>
+      <w:lvlJc w:val="left"/>
+      <w:pPr>
+        <w:ind w:left="5853" w:hanging="360"/>
+      </w:pPr>
+      <w:rPr>
+        <w:rFonts w:ascii="Symbol" w:hAnsi="Symbol" w:hint="default"/>
+      </w:rPr>
+    </w:lvl>
+    <w:lvl w:ilvl="7" w:tplc="04090003">
+      <w:start w:val="1"/>
+      <w:numFmt w:val="bullet"/>
+      <w:lvlText w:val="o"/>
+      <w:lvlJc w:val="left"/>
+      <w:pPr>
+        <w:ind w:left="6573" w:hanging="360"/>
+      </w:pPr>
+      <w:rPr>
+        <w:rFonts w:ascii="Courier New" w:hAnsi="Courier New" w:cs="Courier New" w:hint="default"/>
+      </w:rPr>
+    </w:lvl>
+    <w:lvl w:ilvl="8" w:tplc="04090005">
+      <w:start w:val="1"/>
+      <w:numFmt w:val="bullet"/>
+      <w:lvlText w:val=""/>
+      <w:lvlJc w:val="left"/>
+      <w:pPr>
+        <w:ind w:left="7293" w:hanging="360"/>
+      </w:pPr>
+      <w:rPr>
+        <w:rFonts w:ascii="Wingdings" w:hAnsi="Wingdings" w:hint="default"/>
+      </w:rPr>
+    </w:lvl>
+  </w:abstractNum>
+  <w:abstractNum w:abstractNumId="7">
     <w:nsid w:val="388740A9"/>
     <w:multiLevelType w:val="hybridMultilevel"/>
     <w:tmpl w:val="BD004C0A"/>
@@ -3854,7 +5259,7 @@
       </w:rPr>
     </w:lvl>
   </w:abstractNum>
-  <w:abstractNum w:abstractNumId="6">
+  <w:abstractNum w:abstractNumId="8">
     <w:nsid w:val="3D110802"/>
     <w:multiLevelType w:val="hybridMultilevel"/>
     <w:tmpl w:val="E4E60AB4"/>
@@ -3943,7 +5348,7 @@
       </w:pPr>
     </w:lvl>
   </w:abstractNum>
-  <w:abstractNum w:abstractNumId="7">
+  <w:abstractNum w:abstractNumId="9">
     <w:nsid w:val="3FE32744"/>
     <w:multiLevelType w:val="hybridMultilevel"/>
     <w:tmpl w:val="9BCA21F0"/>
@@ -4032,7 +5437,7 @@
       </w:pPr>
     </w:lvl>
   </w:abstractNum>
-  <w:abstractNum w:abstractNumId="8">
+  <w:abstractNum w:abstractNumId="10">
     <w:nsid w:val="45CD0D43"/>
     <w:multiLevelType w:val="hybridMultilevel"/>
     <w:tmpl w:val="DD209F80"/>
@@ -4145,7 +5550,7 @@
       </w:rPr>
     </w:lvl>
   </w:abstractNum>
-  <w:abstractNum w:abstractNumId="9">
+  <w:abstractNum w:abstractNumId="11">
     <w:nsid w:val="4AA31FBB"/>
     <w:multiLevelType w:val="hybridMultilevel"/>
     <w:tmpl w:val="223CBE8E"/>
@@ -4258,7 +5663,96 @@
       </w:rPr>
     </w:lvl>
   </w:abstractNum>
-  <w:abstractNum w:abstractNumId="10">
+  <w:abstractNum w:abstractNumId="12">
+    <w:nsid w:val="4D1E4FA7"/>
+    <w:multiLevelType w:val="hybridMultilevel"/>
+    <w:tmpl w:val="2C54F49C"/>
+    <w:lvl w:ilvl="0" w:tplc="0409000F">
+      <w:start w:val="1"/>
+      <w:numFmt w:val="decimal"/>
+      <w:lvlText w:val="%1."/>
+      <w:lvlJc w:val="left"/>
+      <w:pPr>
+        <w:ind w:left="720" w:hanging="360"/>
+      </w:pPr>
+      <w:rPr>
+        <w:rFonts w:hint="default"/>
+      </w:rPr>
+    </w:lvl>
+    <w:lvl w:ilvl="1" w:tplc="04090019">
+      <w:start w:val="1"/>
+      <w:numFmt w:val="lowerLetter"/>
+      <w:lvlText w:val="%2."/>
+      <w:lvlJc w:val="left"/>
+      <w:pPr>
+        <w:ind w:left="1440" w:hanging="360"/>
+      </w:pPr>
+    </w:lvl>
+    <w:lvl w:ilvl="2" w:tplc="0409001B">
+      <w:start w:val="1"/>
+      <w:numFmt w:val="lowerRoman"/>
+      <w:lvlText w:val="%3."/>
+      <w:lvlJc w:val="right"/>
+      <w:pPr>
+        <w:ind w:left="2160" w:hanging="180"/>
+      </w:pPr>
+    </w:lvl>
+    <w:lvl w:ilvl="3" w:tplc="0409000F" w:tentative="1">
+      <w:start w:val="1"/>
+      <w:numFmt w:val="decimal"/>
+      <w:lvlText w:val="%4."/>
+      <w:lvlJc w:val="left"/>
+      <w:pPr>
+        <w:ind w:left="2880" w:hanging="360"/>
+      </w:pPr>
+    </w:lvl>
+    <w:lvl w:ilvl="4" w:tplc="04090019" w:tentative="1">
+      <w:start w:val="1"/>
+      <w:numFmt w:val="lowerLetter"/>
+      <w:lvlText w:val="%5."/>
+      <w:lvlJc w:val="left"/>
+      <w:pPr>
+        <w:ind w:left="3600" w:hanging="360"/>
+      </w:pPr>
+    </w:lvl>
+    <w:lvl w:ilvl="5" w:tplc="0409001B" w:tentative="1">
+      <w:start w:val="1"/>
+      <w:numFmt w:val="lowerRoman"/>
+      <w:lvlText w:val="%6."/>
+      <w:lvlJc w:val="right"/>
+      <w:pPr>
+        <w:ind w:left="4320" w:hanging="180"/>
+      </w:pPr>
+    </w:lvl>
+    <w:lvl w:ilvl="6" w:tplc="0409000F" w:tentative="1">
+      <w:start w:val="1"/>
+      <w:numFmt w:val="decimal"/>
+      <w:lvlText w:val="%7."/>
+      <w:lvlJc w:val="left"/>
+      <w:pPr>
+        <w:ind w:left="5040" w:hanging="360"/>
+      </w:pPr>
+    </w:lvl>
+    <w:lvl w:ilvl="7" w:tplc="04090019" w:tentative="1">
+      <w:start w:val="1"/>
+      <w:numFmt w:val="lowerLetter"/>
+      <w:lvlText w:val="%8."/>
+      <w:lvlJc w:val="left"/>
+      <w:pPr>
+        <w:ind w:left="5760" w:hanging="360"/>
+      </w:pPr>
+    </w:lvl>
+    <w:lvl w:ilvl="8" w:tplc="0409001B" w:tentative="1">
+      <w:start w:val="1"/>
+      <w:numFmt w:val="lowerRoman"/>
+      <w:lvlText w:val="%9."/>
+      <w:lvlJc w:val="right"/>
+      <w:pPr>
+        <w:ind w:left="6480" w:hanging="180"/>
+      </w:pPr>
+    </w:lvl>
+  </w:abstractNum>
+  <w:abstractNum w:abstractNumId="13">
     <w:nsid w:val="592955BC"/>
     <w:multiLevelType w:val="hybridMultilevel"/>
     <w:tmpl w:val="CF6ACA7C"/>
@@ -4371,7 +5865,7 @@
       </w:rPr>
     </w:lvl>
   </w:abstractNum>
-  <w:abstractNum w:abstractNumId="11">
+  <w:abstractNum w:abstractNumId="14">
     <w:nsid w:val="599E555F"/>
     <w:multiLevelType w:val="hybridMultilevel"/>
     <w:tmpl w:val="375E9B1C"/>
@@ -4484,44 +5978,157 @@
       </w:rPr>
     </w:lvl>
   </w:abstractNum>
+  <w:abstractNum w:abstractNumId="15">
+    <w:nsid w:val="63F73F14"/>
+    <w:multiLevelType w:val="hybridMultilevel"/>
+    <w:tmpl w:val="492EBC74"/>
+    <w:lvl w:ilvl="0" w:tplc="04090001">
+      <w:start w:val="1"/>
+      <w:numFmt w:val="bullet"/>
+      <w:lvlText w:val=""/>
+      <w:lvlJc w:val="left"/>
+      <w:pPr>
+        <w:ind w:left="720" w:hanging="360"/>
+      </w:pPr>
+      <w:rPr>
+        <w:rFonts w:ascii="Symbol" w:hAnsi="Symbol" w:hint="default"/>
+      </w:rPr>
+    </w:lvl>
+    <w:lvl w:ilvl="1" w:tplc="04090003">
+      <w:start w:val="1"/>
+      <w:numFmt w:val="bullet"/>
+      <w:lvlText w:val="o"/>
+      <w:lvlJc w:val="left"/>
+      <w:pPr>
+        <w:ind w:left="1440" w:hanging="360"/>
+      </w:pPr>
+      <w:rPr>
+        <w:rFonts w:ascii="Courier New" w:hAnsi="Courier New" w:cs="Courier New" w:hint="default"/>
+      </w:rPr>
+    </w:lvl>
+    <w:lvl w:ilvl="2" w:tplc="04090005">
+      <w:start w:val="1"/>
+      <w:numFmt w:val="bullet"/>
+      <w:lvlText w:val=""/>
+      <w:lvlJc w:val="left"/>
+      <w:pPr>
+        <w:ind w:left="2160" w:hanging="360"/>
+      </w:pPr>
+      <w:rPr>
+        <w:rFonts w:ascii="Wingdings" w:hAnsi="Wingdings" w:hint="default"/>
+      </w:rPr>
+    </w:lvl>
+    <w:lvl w:ilvl="3" w:tplc="04090001">
+      <w:start w:val="1"/>
+      <w:numFmt w:val="bullet"/>
+      <w:lvlText w:val=""/>
+      <w:lvlJc w:val="left"/>
+      <w:pPr>
+        <w:ind w:left="2880" w:hanging="360"/>
+      </w:pPr>
+      <w:rPr>
+        <w:rFonts w:ascii="Symbol" w:hAnsi="Symbol" w:hint="default"/>
+      </w:rPr>
+    </w:lvl>
+    <w:lvl w:ilvl="4" w:tplc="04090003">
+      <w:start w:val="1"/>
+      <w:numFmt w:val="bullet"/>
+      <w:lvlText w:val="o"/>
+      <w:lvlJc w:val="left"/>
+      <w:pPr>
+        <w:ind w:left="3600" w:hanging="360"/>
+      </w:pPr>
+      <w:rPr>
+        <w:rFonts w:ascii="Courier New" w:hAnsi="Courier New" w:cs="Courier New" w:hint="default"/>
+      </w:rPr>
+    </w:lvl>
+    <w:lvl w:ilvl="5" w:tplc="04090005">
+      <w:start w:val="1"/>
+      <w:numFmt w:val="bullet"/>
+      <w:lvlText w:val=""/>
+      <w:lvlJc w:val="left"/>
+      <w:pPr>
+        <w:ind w:left="4320" w:hanging="360"/>
+      </w:pPr>
+      <w:rPr>
+        <w:rFonts w:ascii="Wingdings" w:hAnsi="Wingdings" w:hint="default"/>
+      </w:rPr>
+    </w:lvl>
+    <w:lvl w:ilvl="6" w:tplc="04090001">
+      <w:start w:val="1"/>
+      <w:numFmt w:val="bullet"/>
+      <w:lvlText w:val=""/>
+      <w:lvlJc w:val="left"/>
+      <w:pPr>
+        <w:ind w:left="5040" w:hanging="360"/>
+      </w:pPr>
+      <w:rPr>
+        <w:rFonts w:ascii="Symbol" w:hAnsi="Symbol" w:hint="default"/>
+      </w:rPr>
+    </w:lvl>
+    <w:lvl w:ilvl="7" w:tplc="04090003">
+      <w:start w:val="1"/>
+      <w:numFmt w:val="bullet"/>
+      <w:lvlText w:val="o"/>
+      <w:lvlJc w:val="left"/>
+      <w:pPr>
+        <w:ind w:left="5760" w:hanging="360"/>
+      </w:pPr>
+      <w:rPr>
+        <w:rFonts w:ascii="Courier New" w:hAnsi="Courier New" w:cs="Courier New" w:hint="default"/>
+      </w:rPr>
+    </w:lvl>
+    <w:lvl w:ilvl="8" w:tplc="04090005">
+      <w:start w:val="1"/>
+      <w:numFmt w:val="bullet"/>
+      <w:lvlText w:val=""/>
+      <w:lvlJc w:val="left"/>
+      <w:pPr>
+        <w:ind w:left="6480" w:hanging="360"/>
+      </w:pPr>
+      <w:rPr>
+        <w:rFonts w:ascii="Wingdings" w:hAnsi="Wingdings" w:hint="default"/>
+      </w:rPr>
+    </w:lvl>
+  </w:abstractNum>
   <w:num w:numId="1">
-    <w:abstractNumId w:val="6"/>
+    <w:abstractNumId w:val="8"/>
   </w:num>
   <w:num w:numId="2">
-    <w:abstractNumId w:val="8"/>
+    <w:abstractNumId w:val="10"/>
   </w:num>
   <w:num w:numId="3">
-    <w:abstractNumId w:val="11"/>
+    <w:abstractNumId w:val="14"/>
   </w:num>
   <w:num w:numId="4">
-    <w:abstractNumId w:val="10"/>
+    <w:abstractNumId w:val="13"/>
   </w:num>
   <w:num w:numId="5">
     <w:abstractNumId w:val="1"/>
   </w:num>
   <w:num w:numId="6">
-    <w:abstractNumId w:val="4"/>
+    <w:abstractNumId w:val="5"/>
   </w:num>
   <w:num w:numId="7">
     <w:abstractNumId w:val="0"/>
   </w:num>
   <w:num w:numId="8">
+    <w:abstractNumId w:val="4"/>
+  </w:num>
+  <w:num w:numId="9">
+    <w:abstractNumId w:val="11"/>
+  </w:num>
+  <w:num w:numId="10">
     <w:abstractNumId w:val="3"/>
   </w:num>
-  <w:num w:numId="9">
+  <w:num w:numId="11">
     <w:abstractNumId w:val="9"/>
   </w:num>
-  <w:num w:numId="10">
-    <w:abstractNumId w:val="2"/>
-  </w:num>
-  <w:num w:numId="11">
+  <w:num w:numId="12">
     <w:abstractNumId w:val="7"/>
   </w:num>
-  <w:num w:numId="12">
-    <w:abstractNumId w:val="5"/>
-  </w:num>
   <w:num w:numId="13">
-    <w:abstractNumId w:val="2"/>
+    <w:abstractNumId w:val="3"/>
     <w:lvlOverride w:ilvl="0">
       <w:startOverride w:val="1"/>
     </w:lvlOverride>
@@ -4549,6 +6156,24 @@
     <w:lvlOverride w:ilvl="8">
       <w:startOverride w:val="1"/>
     </w:lvlOverride>
+  </w:num>
+  <w:num w:numId="14">
+    <w:abstractNumId w:val="6"/>
+  </w:num>
+  <w:num w:numId="15">
+    <w:abstractNumId w:val="8"/>
+  </w:num>
+  <w:num w:numId="16">
+    <w:abstractNumId w:val="15"/>
+  </w:num>
+  <w:num w:numId="17">
+    <w:abstractNumId w:val="8"/>
+  </w:num>
+  <w:num w:numId="18">
+    <w:abstractNumId w:val="2"/>
+  </w:num>
+  <w:num w:numId="19">
+    <w:abstractNumId w:val="12"/>
   </w:num>
 </w:numbering>
 </file>
@@ -4771,6 +6396,36 @@
     <w:basedOn w:val="DefaultParagraphFont"/>
     <w:rsid w:val="00CC05DB"/>
   </w:style>
+  <w:style w:type="paragraph" w:styleId="BalloonText">
+    <w:name w:val="Balloon Text"/>
+    <w:basedOn w:val="Normal"/>
+    <w:link w:val="BalloonTextChar"/>
+    <w:uiPriority w:val="99"/>
+    <w:semiHidden/>
+    <w:unhideWhenUsed/>
+    <w:rsid w:val="002C2EB6"/>
+    <w:pPr>
+      <w:spacing w:after="0" w:line="240" w:lineRule="auto"/>
+    </w:pPr>
+    <w:rPr>
+      <w:rFonts w:ascii="Tahoma" w:hAnsi="Tahoma" w:cs="Tahoma"/>
+      <w:sz w:val="16"/>
+      <w:szCs w:val="16"/>
+    </w:rPr>
+  </w:style>
+  <w:style w:type="character" w:customStyle="1" w:styleId="BalloonTextChar">
+    <w:name w:val="Balloon Text Char"/>
+    <w:basedOn w:val="DefaultParagraphFont"/>
+    <w:link w:val="BalloonText"/>
+    <w:uiPriority w:val="99"/>
+    <w:semiHidden/>
+    <w:rsid w:val="002C2EB6"/>
+    <w:rPr>
+      <w:rFonts w:ascii="Tahoma" w:hAnsi="Tahoma" w:cs="Tahoma"/>
+      <w:sz w:val="16"/>
+      <w:szCs w:val="16"/>
+    </w:rPr>
+  </w:style>
 </w:styles>
 </file>
 
@@ -4991,6 +6646,36 @@
     <w:name w:val="apple-converted-space"/>
     <w:basedOn w:val="DefaultParagraphFont"/>
     <w:rsid w:val="00CC05DB"/>
+  </w:style>
+  <w:style w:type="paragraph" w:styleId="BalloonText">
+    <w:name w:val="Balloon Text"/>
+    <w:basedOn w:val="Normal"/>
+    <w:link w:val="BalloonTextChar"/>
+    <w:uiPriority w:val="99"/>
+    <w:semiHidden/>
+    <w:unhideWhenUsed/>
+    <w:rsid w:val="002C2EB6"/>
+    <w:pPr>
+      <w:spacing w:after="0" w:line="240" w:lineRule="auto"/>
+    </w:pPr>
+    <w:rPr>
+      <w:rFonts w:ascii="Tahoma" w:hAnsi="Tahoma" w:cs="Tahoma"/>
+      <w:sz w:val="16"/>
+      <w:szCs w:val="16"/>
+    </w:rPr>
+  </w:style>
+  <w:style w:type="character" w:customStyle="1" w:styleId="BalloonTextChar">
+    <w:name w:val="Balloon Text Char"/>
+    <w:basedOn w:val="DefaultParagraphFont"/>
+    <w:link w:val="BalloonText"/>
+    <w:uiPriority w:val="99"/>
+    <w:semiHidden/>
+    <w:rsid w:val="002C2EB6"/>
+    <w:rPr>
+      <w:rFonts w:ascii="Tahoma" w:hAnsi="Tahoma" w:cs="Tahoma"/>
+      <w:sz w:val="16"/>
+      <w:szCs w:val="16"/>
+    </w:rPr>
   </w:style>
 </w:styles>
 </file>

</xml_diff>